<commit_message>
Added AP loss, Shocked
</commit_message>
<xml_diff>
--- a/Factions/Space Marines/Space Marine Codex.docx
+++ b/Factions/Space Marines/Space Marine Codex.docx
@@ -8547,8 +8547,10 @@
               <w:rPr>
                 <w:i/>
               </w:rPr>
-              <w:t>Stunned</w:t>
-            </w:r>
+              <w:t>Shocked</w:t>
+            </w:r>
+            <w:bookmarkStart w:id="6" w:name="_GoBack"/>
+            <w:bookmarkEnd w:id="6"/>
             <w:r>
               <w:t xml:space="preserve">. </w:t>
             </w:r>
@@ -8924,12 +8926,12 @@
       <w:pPr>
         <w:pStyle w:val="Heading1"/>
       </w:pPr>
-      <w:bookmarkStart w:id="6" w:name="_Toc445758805"/>
+      <w:bookmarkStart w:id="7" w:name="_Toc445758805"/>
       <w:r>
         <w:lastRenderedPageBreak/>
         <w:t>Upgrades</w:t>
       </w:r>
-      <w:bookmarkEnd w:id="6"/>
+      <w:bookmarkEnd w:id="7"/>
     </w:p>
     <w:p>
       <w:pPr>
@@ -9605,12 +9607,12 @@
       <w:pPr>
         <w:pStyle w:val="Heading1"/>
       </w:pPr>
-      <w:bookmarkStart w:id="7" w:name="_Toc445758806"/>
+      <w:bookmarkStart w:id="8" w:name="_Toc445758806"/>
       <w:r>
         <w:lastRenderedPageBreak/>
         <w:t>Ranks</w:t>
       </w:r>
-      <w:bookmarkEnd w:id="7"/>
+      <w:bookmarkEnd w:id="8"/>
     </w:p>
     <w:p>
       <w:r>
@@ -9824,11 +9826,11 @@
       <w:pPr>
         <w:pStyle w:val="Heading1"/>
       </w:pPr>
-      <w:bookmarkStart w:id="8" w:name="_Toc445758807"/>
+      <w:bookmarkStart w:id="9" w:name="_Toc445758807"/>
       <w:r>
         <w:t>Traits</w:t>
       </w:r>
-      <w:bookmarkEnd w:id="8"/>
+      <w:bookmarkEnd w:id="9"/>
     </w:p>
     <w:tbl>
       <w:tblPr>
@@ -10070,6 +10072,18 @@
             <w:r>
               <w:t>When an enemy moves within 15cm of you, fire a ranged attack against them. Once per round.</w:t>
             </w:r>
+            <w:r>
+              <w:t xml:space="preserve"> Doesn’t work while </w:t>
+            </w:r>
+            <w:r>
+              <w:rPr>
+                <w:i/>
+              </w:rPr>
+              <w:t>Shocked</w:t>
+            </w:r>
+            <w:r>
+              <w:t>.</w:t>
+            </w:r>
           </w:p>
           <w:p>
             <w:r>
@@ -11219,8 +11233,6 @@
             <w:r>
               <w:t xml:space="preserve"> instantly</w:t>
             </w:r>
-            <w:bookmarkStart w:id="9" w:name="_GoBack"/>
-            <w:bookmarkEnd w:id="9"/>
             <w:r>
               <w:t>.</w:t>
             </w:r>
@@ -12654,7 +12666,7 @@
               <w:rPr>
                 <w:i/>
               </w:rPr>
-              <w:t>Stunned</w:t>
+              <w:t>Shocked</w:t>
             </w:r>
             <w:r>
               <w:t>. This only works against non-psykers.</w:t>
@@ -14634,7 +14646,7 @@
 </file>
 
 <file path=customXml/itemProps1.xml><?xml version="1.0" encoding="utf-8"?>
-<ds:datastoreItem xmlns:ds="http://schemas.openxmlformats.org/officeDocument/2006/customXml" ds:itemID="{0FD4728B-67A8-4804-8CC0-EAD448D9EBF1}">
+<ds:datastoreItem xmlns:ds="http://schemas.openxmlformats.org/officeDocument/2006/customXml" ds:itemID="{E2BE2831-A98D-419E-9FC6-C543EFA91362}">
   <ds:schemaRefs>
     <ds:schemaRef ds:uri="http://schemas.openxmlformats.org/officeDocument/2006/bibliography"/>
   </ds:schemaRefs>

</xml_diff>

<commit_message>
New SM List, improved Template
</commit_message>
<xml_diff>
--- a/Factions/Space Marines/Space Marine Codex.docx
+++ b/Factions/Space Marines/Space Marine Codex.docx
@@ -926,9 +926,11 @@
               <w:jc w:val="center"/>
               <w:cnfStyle w:val="100000000000" w:firstRow="1" w:lastRow="0" w:firstColumn="0" w:lastColumn="0" w:oddVBand="0" w:evenVBand="0" w:oddHBand="0" w:evenHBand="0" w:firstRowFirstColumn="0" w:firstRowLastColumn="0" w:lastRowFirstColumn="0" w:lastRowLastColumn="0"/>
             </w:pPr>
+            <w:proofErr w:type="spellStart"/>
             <w:r>
               <w:t>Crit</w:t>
             </w:r>
+            <w:proofErr w:type="spellEnd"/>
           </w:p>
         </w:tc>
         <w:tc>
@@ -2310,9 +2312,11 @@
               <w:jc w:val="center"/>
               <w:cnfStyle w:val="100000000000" w:firstRow="1" w:lastRow="0" w:firstColumn="0" w:lastColumn="0" w:oddVBand="0" w:evenVBand="0" w:oddHBand="0" w:evenHBand="0" w:firstRowFirstColumn="0" w:firstRowLastColumn="0" w:lastRowFirstColumn="0" w:lastRowLastColumn="0"/>
             </w:pPr>
+            <w:proofErr w:type="spellStart"/>
             <w:r>
               <w:t>Crit</w:t>
             </w:r>
+            <w:proofErr w:type="spellEnd"/>
           </w:p>
         </w:tc>
         <w:tc>
@@ -2688,8 +2692,17 @@
                 <w:rFonts w:asciiTheme="minorHAnsi" w:hAnsiTheme="minorHAnsi"/>
                 <w:b w:val="0"/>
               </w:rPr>
-              <w:t>Kane Ravenborn</w:t>
-            </w:r>
+              <w:t xml:space="preserve">Kane </w:t>
+            </w:r>
+            <w:proofErr w:type="spellStart"/>
+            <w:r>
+              <w:rPr>
+                <w:rFonts w:asciiTheme="minorHAnsi" w:hAnsiTheme="minorHAnsi"/>
+                <w:b w:val="0"/>
+              </w:rPr>
+              <w:t>Ravenborn</w:t>
+            </w:r>
+            <w:proofErr w:type="spellEnd"/>
           </w:p>
         </w:tc>
         <w:tc>
@@ -2836,12 +2849,21 @@
                 <w:b w:val="0"/>
               </w:rPr>
             </w:pPr>
+            <w:proofErr w:type="spellStart"/>
             <w:r>
               <w:rPr>
                 <w:rFonts w:asciiTheme="minorHAnsi" w:hAnsiTheme="minorHAnsi"/>
                 <w:b w:val="0"/>
               </w:rPr>
-              <w:t>Kalaman Tyr</w:t>
+              <w:t>Kalaman</w:t>
+            </w:r>
+            <w:proofErr w:type="spellEnd"/>
+            <w:r>
+              <w:rPr>
+                <w:rFonts w:asciiTheme="minorHAnsi" w:hAnsiTheme="minorHAnsi"/>
+                <w:b w:val="0"/>
+              </w:rPr>
+              <w:t xml:space="preserve"> Tyr</w:t>
             </w:r>
           </w:p>
         </w:tc>
@@ -2990,12 +3012,37 @@
                 <w:b w:val="0"/>
               </w:rPr>
             </w:pPr>
+            <w:proofErr w:type="spellStart"/>
             <w:r>
               <w:rPr>
                 <w:rFonts w:asciiTheme="minorHAnsi" w:hAnsiTheme="minorHAnsi"/>
                 <w:b w:val="0"/>
               </w:rPr>
-              <w:t>Abar “Frak” Tor</w:t>
+              <w:t>Abar</w:t>
+            </w:r>
+            <w:proofErr w:type="spellEnd"/>
+            <w:r>
+              <w:rPr>
+                <w:rFonts w:asciiTheme="minorHAnsi" w:hAnsiTheme="minorHAnsi"/>
+                <w:b w:val="0"/>
+              </w:rPr>
+              <w:t xml:space="preserve"> “</w:t>
+            </w:r>
+            <w:proofErr w:type="spellStart"/>
+            <w:r>
+              <w:rPr>
+                <w:rFonts w:asciiTheme="minorHAnsi" w:hAnsiTheme="minorHAnsi"/>
+                <w:b w:val="0"/>
+              </w:rPr>
+              <w:t>Frak</w:t>
+            </w:r>
+            <w:proofErr w:type="spellEnd"/>
+            <w:r>
+              <w:rPr>
+                <w:rFonts w:asciiTheme="minorHAnsi" w:hAnsiTheme="minorHAnsi"/>
+                <w:b w:val="0"/>
+              </w:rPr>
+              <w:t>” Tor</w:t>
             </w:r>
           </w:p>
         </w:tc>
@@ -3148,8 +3195,17 @@
                 <w:rFonts w:asciiTheme="minorHAnsi" w:hAnsiTheme="minorHAnsi"/>
                 <w:b w:val="0"/>
               </w:rPr>
-              <w:t>Magus Tawren</w:t>
-            </w:r>
+              <w:t xml:space="preserve">Magus </w:t>
+            </w:r>
+            <w:proofErr w:type="spellStart"/>
+            <w:r>
+              <w:rPr>
+                <w:rFonts w:asciiTheme="minorHAnsi" w:hAnsiTheme="minorHAnsi"/>
+                <w:b w:val="0"/>
+              </w:rPr>
+              <w:t>Tawren</w:t>
+            </w:r>
+            <w:proofErr w:type="spellEnd"/>
           </w:p>
         </w:tc>
         <w:tc>
@@ -3302,8 +3358,17 @@
                 <w:rFonts w:asciiTheme="minorHAnsi" w:hAnsiTheme="minorHAnsi"/>
                 <w:b w:val="0"/>
               </w:rPr>
-              <w:t>Mar Tanak</w:t>
-            </w:r>
+              <w:t xml:space="preserve">Mar </w:t>
+            </w:r>
+            <w:proofErr w:type="spellStart"/>
+            <w:r>
+              <w:rPr>
+                <w:rFonts w:asciiTheme="minorHAnsi" w:hAnsiTheme="minorHAnsi"/>
+                <w:b w:val="0"/>
+              </w:rPr>
+              <w:t>Tanak</w:t>
+            </w:r>
+            <w:proofErr w:type="spellEnd"/>
           </w:p>
         </w:tc>
         <w:tc>
@@ -3450,12 +3515,21 @@
                 <w:b w:val="0"/>
               </w:rPr>
             </w:pPr>
+            <w:proofErr w:type="spellStart"/>
             <w:r>
               <w:rPr>
                 <w:rFonts w:asciiTheme="minorHAnsi" w:hAnsiTheme="minorHAnsi"/>
                 <w:b w:val="0"/>
               </w:rPr>
-              <w:t>Eversor Assassin</w:t>
+              <w:t>Eversor</w:t>
+            </w:r>
+            <w:proofErr w:type="spellEnd"/>
+            <w:r>
+              <w:rPr>
+                <w:rFonts w:asciiTheme="minorHAnsi" w:hAnsiTheme="minorHAnsi"/>
+                <w:b w:val="0"/>
+              </w:rPr>
+              <w:t xml:space="preserve"> Assassin</w:t>
             </w:r>
           </w:p>
         </w:tc>
@@ -3683,9 +3757,11 @@
               <w:jc w:val="both"/>
               <w:outlineLvl w:val="2"/>
             </w:pPr>
+            <w:proofErr w:type="spellStart"/>
             <w:r>
               <w:t>Wargear</w:t>
             </w:r>
+            <w:proofErr w:type="spellEnd"/>
           </w:p>
           <w:p>
             <w:pPr>
@@ -3695,8 +3771,13 @@
               <w:ind w:right="283"/>
               <w:jc w:val="both"/>
             </w:pPr>
-            <w:r>
-              <w:t xml:space="preserve">Legionaires cannot use </w:t>
+            <w:proofErr w:type="spellStart"/>
+            <w:r>
+              <w:t>Legionaires</w:t>
+            </w:r>
+            <w:proofErr w:type="spellEnd"/>
+            <w:r>
+              <w:t xml:space="preserve"> cannot use </w:t>
             </w:r>
             <w:r>
               <w:rPr>
@@ -3767,9 +3848,11 @@
               <w:jc w:val="both"/>
               <w:outlineLvl w:val="2"/>
             </w:pPr>
+            <w:proofErr w:type="spellStart"/>
             <w:r>
               <w:t>Wargear</w:t>
             </w:r>
+            <w:proofErr w:type="spellEnd"/>
           </w:p>
           <w:p>
             <w:pPr>
@@ -3860,9 +3943,11 @@
               <w:jc w:val="both"/>
               <w:outlineLvl w:val="2"/>
             </w:pPr>
+            <w:proofErr w:type="spellStart"/>
             <w:r>
               <w:t>Wargear</w:t>
             </w:r>
+            <w:proofErr w:type="spellEnd"/>
           </w:p>
           <w:p>
             <w:pPr>
@@ -3928,13 +4013,27 @@
               <w:rPr>
                 <w:i/>
               </w:rPr>
-              <w:t>Weapon Platform, Armored</w:t>
-            </w:r>
-            <w:r>
-              <w:rPr>
-                <w:i/>
-              </w:rPr>
-              <w:t>(15), may not receive Traits</w:t>
+              <w:t xml:space="preserve">Weapon Platform, </w:t>
+            </w:r>
+            <w:proofErr w:type="gramStart"/>
+            <w:r>
+              <w:rPr>
+                <w:i/>
+              </w:rPr>
+              <w:t>Armored</w:t>
+            </w:r>
+            <w:r>
+              <w:rPr>
+                <w:i/>
+              </w:rPr>
+              <w:t>(</w:t>
+            </w:r>
+            <w:proofErr w:type="gramEnd"/>
+            <w:r>
+              <w:rPr>
+                <w:i/>
+              </w:rPr>
+              <w:t>15), may not receive Traits</w:t>
             </w:r>
           </w:p>
           <w:p>
@@ -3991,9 +4090,11 @@
               <w:jc w:val="both"/>
               <w:outlineLvl w:val="2"/>
             </w:pPr>
+            <w:proofErr w:type="spellStart"/>
             <w:r>
               <w:t>Wargear</w:t>
             </w:r>
+            <w:proofErr w:type="spellEnd"/>
           </w:p>
           <w:p>
             <w:pPr>
@@ -4108,8 +4209,16 @@
               <w:rPr>
                 <w:i/>
               </w:rPr>
-              <w:t>Rapid Fire, can’t crit</w:t>
-            </w:r>
+              <w:t xml:space="preserve">Rapid Fire, can’t </w:t>
+            </w:r>
+            <w:proofErr w:type="spellStart"/>
+            <w:r>
+              <w:rPr>
+                <w:i/>
+              </w:rPr>
+              <w:t>crit</w:t>
+            </w:r>
+            <w:proofErr w:type="spellEnd"/>
             <w:r>
               <w:rPr>
                 <w:i/>
@@ -4161,11 +4270,19 @@
             <w:r>
               <w:t xml:space="preserve">30cm, 8D, 3A, </w:t>
             </w:r>
-            <w:r>
-              <w:rPr>
-                <w:i/>
-              </w:rPr>
-              <w:t>AoE M</w:t>
+            <w:proofErr w:type="spellStart"/>
+            <w:r>
+              <w:rPr>
+                <w:i/>
+              </w:rPr>
+              <w:t>AoE</w:t>
+            </w:r>
+            <w:proofErr w:type="spellEnd"/>
+            <w:r>
+              <w:rPr>
+                <w:i/>
+              </w:rPr>
+              <w:t xml:space="preserve"> M</w:t>
             </w:r>
           </w:p>
         </w:tc>
@@ -4232,9 +4349,11 @@
               <w:jc w:val="both"/>
               <w:outlineLvl w:val="2"/>
             </w:pPr>
+            <w:proofErr w:type="spellStart"/>
             <w:r>
               <w:t>Wargear</w:t>
             </w:r>
+            <w:proofErr w:type="spellEnd"/>
           </w:p>
           <w:p>
             <w:pPr>
@@ -4344,7 +4463,23 @@
               <w:jc w:val="both"/>
             </w:pPr>
             <w:r>
-              <w:t>A Terminator carries a Minigun and a Powerfist.</w:t>
+              <w:t xml:space="preserve">A Terminator carries a </w:t>
+            </w:r>
+            <w:proofErr w:type="spellStart"/>
+            <w:r>
+              <w:t>Minigun</w:t>
+            </w:r>
+            <w:proofErr w:type="spellEnd"/>
+            <w:r>
+              <w:t xml:space="preserve"> and a </w:t>
+            </w:r>
+            <w:proofErr w:type="spellStart"/>
+            <w:r>
+              <w:t>Powerfist</w:t>
+            </w:r>
+            <w:proofErr w:type="spellEnd"/>
+            <w:r>
+              <w:t>.</w:t>
             </w:r>
           </w:p>
           <w:p>
@@ -4357,9 +4492,11 @@
               <w:jc w:val="both"/>
               <w:outlineLvl w:val="2"/>
             </w:pPr>
+            <w:proofErr w:type="spellStart"/>
             <w:r>
               <w:t>Wargear</w:t>
             </w:r>
+            <w:proofErr w:type="spellEnd"/>
           </w:p>
           <w:p>
             <w:pPr>
@@ -4370,7 +4507,15 @@
               <w:jc w:val="both"/>
             </w:pPr>
             <w:r>
-              <w:t xml:space="preserve">Terminators can only swap their Minigun for a Flamer or swap both weapons for a </w:t>
+              <w:t xml:space="preserve">Terminators can only swap their </w:t>
+            </w:r>
+            <w:proofErr w:type="spellStart"/>
+            <w:r>
+              <w:t>Minigun</w:t>
+            </w:r>
+            <w:proofErr w:type="spellEnd"/>
+            <w:r>
+              <w:t xml:space="preserve"> for a Flamer or swap both weapons for a </w:t>
             </w:r>
             <w:r>
               <w:rPr>
@@ -4381,11 +4526,19 @@
             <w:r>
               <w:t xml:space="preserve"> (30cm, 8D, 3A, </w:t>
             </w:r>
-            <w:r>
-              <w:rPr>
-                <w:i/>
-              </w:rPr>
-              <w:t>AoE M</w:t>
+            <w:proofErr w:type="spellStart"/>
+            <w:r>
+              <w:rPr>
+                <w:i/>
+              </w:rPr>
+              <w:t>AoE</w:t>
+            </w:r>
+            <w:proofErr w:type="spellEnd"/>
+            <w:r>
+              <w:rPr>
+                <w:i/>
+              </w:rPr>
+              <w:t xml:space="preserve"> M</w:t>
             </w:r>
             <w:r>
               <w:t>) or Power Claws.</w:t>
@@ -4487,9 +4640,11 @@
               <w:jc w:val="both"/>
               <w:outlineLvl w:val="2"/>
             </w:pPr>
+            <w:proofErr w:type="spellStart"/>
             <w:r>
               <w:t>Wargear</w:t>
             </w:r>
+            <w:proofErr w:type="spellEnd"/>
           </w:p>
           <w:p>
             <w:pPr>
@@ -4592,7 +4747,23 @@
               <w:t>Pain &amp; Death</w:t>
             </w:r>
             <w:r>
-              <w:t>, which count as Stormbolters. Additionally, he carries a Combat Knive.</w:t>
+              <w:t xml:space="preserve">, which count as </w:t>
+            </w:r>
+            <w:proofErr w:type="spellStart"/>
+            <w:r>
+              <w:t>Stormbolters</w:t>
+            </w:r>
+            <w:proofErr w:type="spellEnd"/>
+            <w:r>
+              <w:t xml:space="preserve">. Additionally, he carries a Combat </w:t>
+            </w:r>
+            <w:proofErr w:type="spellStart"/>
+            <w:r>
+              <w:t>Knive</w:t>
+            </w:r>
+            <w:proofErr w:type="spellEnd"/>
+            <w:r>
+              <w:t>.</w:t>
             </w:r>
           </w:p>
           <w:p>
@@ -4763,8 +4934,13 @@
               <w:outlineLvl w:val="1"/>
             </w:pPr>
             <w:r>
-              <w:t>Kane Ravenborn</w:t>
-            </w:r>
+              <w:t xml:space="preserve">Kane </w:t>
+            </w:r>
+            <w:proofErr w:type="spellStart"/>
+            <w:r>
+              <w:t>Ravenborn</w:t>
+            </w:r>
+            <w:proofErr w:type="spellEnd"/>
           </w:p>
           <w:p>
             <w:pPr>
@@ -4785,7 +4961,15 @@
               <w:jc w:val="both"/>
             </w:pPr>
             <w:r>
-              <w:t xml:space="preserve">Kane Ravenborn carries </w:t>
+              <w:t xml:space="preserve">Kane </w:t>
+            </w:r>
+            <w:proofErr w:type="spellStart"/>
+            <w:r>
+              <w:t>Ravenborn</w:t>
+            </w:r>
+            <w:proofErr w:type="spellEnd"/>
+            <w:r>
+              <w:t xml:space="preserve"> carries </w:t>
             </w:r>
             <w:r>
               <w:rPr>
@@ -4859,13 +5043,31 @@
               <w:t>Jump Pack</w:t>
             </w:r>
             <w:r>
-              <w:t xml:space="preserve">, all units gain an additional +10cm </w:t>
-            </w:r>
-            <w:r>
-              <w:rPr>
-                <w:i/>
-              </w:rPr>
-              <w:t>run</w:t>
+              <w:t>, all units gain an additional +10cm</w:t>
+            </w:r>
+            <w:r>
+              <w:t xml:space="preserve"> on</w:t>
+            </w:r>
+            <w:r>
+              <w:t xml:space="preserve"> </w:t>
+            </w:r>
+            <w:r>
+              <w:rPr>
+                <w:i/>
+              </w:rPr>
+              <w:t>R</w:t>
+            </w:r>
+            <w:r>
+              <w:rPr>
+                <w:i/>
+              </w:rPr>
+              <w:t>un</w:t>
+            </w:r>
+            <w:r>
+              <w:rPr>
+                <w:i/>
+              </w:rPr>
+              <w:t>ning</w:t>
             </w:r>
             <w:r>
               <w:t>.</w:t>
@@ -4877,8 +5079,21 @@
               <w:ind w:right="283"/>
               <w:outlineLvl w:val="1"/>
             </w:pPr>
-            <w:r>
-              <w:t>Abar “Frak” Tor</w:t>
+            <w:proofErr w:type="spellStart"/>
+            <w:r>
+              <w:t>Abar</w:t>
+            </w:r>
+            <w:proofErr w:type="spellEnd"/>
+            <w:r>
+              <w:t xml:space="preserve"> “</w:t>
+            </w:r>
+            <w:proofErr w:type="spellStart"/>
+            <w:r>
+              <w:t>Frak</w:t>
+            </w:r>
+            <w:proofErr w:type="spellEnd"/>
+            <w:r>
+              <w:t>” Tor</w:t>
             </w:r>
           </w:p>
           <w:p>
@@ -4895,8 +5110,13 @@
             <w:pPr>
               <w:ind w:right="283"/>
             </w:pPr>
-            <w:r>
-              <w:t xml:space="preserve">Frak carries a custom-made </w:t>
+            <w:proofErr w:type="spellStart"/>
+            <w:r>
+              <w:t>Frak</w:t>
+            </w:r>
+            <w:proofErr w:type="spellEnd"/>
+            <w:r>
+              <w:t xml:space="preserve"> carries a custom-made </w:t>
             </w:r>
             <w:r>
               <w:rPr>
@@ -4935,7 +5155,15 @@
               <w:ind w:right="283"/>
             </w:pPr>
             <w:r>
-              <w:t xml:space="preserve">If there are at least two units with a Missile Launcher in your Squad, Frak and them gain </w:t>
+              <w:t xml:space="preserve">If there are at least two units with a Missile Launcher in your Squad, </w:t>
+            </w:r>
+            <w:proofErr w:type="spellStart"/>
+            <w:r>
+              <w:t>Frak</w:t>
+            </w:r>
+            <w:proofErr w:type="spellEnd"/>
+            <w:r>
+              <w:t xml:space="preserve"> and them gain </w:t>
             </w:r>
             <w:r>
               <w:rPr>
@@ -4976,8 +5204,13 @@
             </w:pPr>
             <w:r>
               <w:lastRenderedPageBreak/>
-              <w:t>Mar Tanak</w:t>
-            </w:r>
+              <w:t xml:space="preserve">Mar </w:t>
+            </w:r>
+            <w:proofErr w:type="spellStart"/>
+            <w:r>
+              <w:t>Tanak</w:t>
+            </w:r>
+            <w:proofErr w:type="spellEnd"/>
           </w:p>
           <w:p>
             <w:pPr>
@@ -4996,11 +5229,19 @@
                 <w:i/>
               </w:rPr>
             </w:pPr>
-            <w:r>
-              <w:rPr>
-                <w:i/>
-              </w:rPr>
-              <w:t>Armored(12)</w:t>
+            <w:proofErr w:type="gramStart"/>
+            <w:r>
+              <w:rPr>
+                <w:i/>
+              </w:rPr>
+              <w:t>Armored(</w:t>
+            </w:r>
+            <w:proofErr w:type="gramEnd"/>
+            <w:r>
+              <w:rPr>
+                <w:i/>
+              </w:rPr>
+              <w:t>12)</w:t>
             </w:r>
           </w:p>
           <w:p>
@@ -5019,7 +5260,15 @@
               <w:jc w:val="both"/>
             </w:pPr>
             <w:r>
-              <w:t xml:space="preserve">Mar Tanak carries </w:t>
+              <w:t xml:space="preserve">Mar </w:t>
+            </w:r>
+            <w:proofErr w:type="spellStart"/>
+            <w:r>
+              <w:t>Tanak</w:t>
+            </w:r>
+            <w:proofErr w:type="spellEnd"/>
+            <w:r>
+              <w:t xml:space="preserve"> carries </w:t>
             </w:r>
             <w:r>
               <w:rPr>
@@ -5046,7 +5295,15 @@
               <w:ind w:right="283"/>
             </w:pPr>
             <w:r>
-              <w:t>Mar Tanak t</w:t>
+              <w:t xml:space="preserve">Mar </w:t>
+            </w:r>
+            <w:proofErr w:type="spellStart"/>
+            <w:r>
+              <w:t>Tanak</w:t>
+            </w:r>
+            <w:proofErr w:type="spellEnd"/>
+            <w:r>
+              <w:t xml:space="preserve"> t</w:t>
             </w:r>
             <w:r>
               <w:t>eleports anywhere on the battlefield. This Skill costs 4 AP.</w:t>
@@ -5067,7 +5324,23 @@
               <w:ind w:right="283"/>
             </w:pPr>
             <w:r>
-              <w:t>If there are at least two more Terminators in Mar Tanak’s Squad, he and all Terminators get a Homing Beacon. All Terminators and Tanak may teleport to (within 5cm) a Homing Beacon for 2</w:t>
+              <w:t xml:space="preserve">If there are at least two more Terminators in Mar </w:t>
+            </w:r>
+            <w:proofErr w:type="spellStart"/>
+            <w:r>
+              <w:t>Tanak’s</w:t>
+            </w:r>
+            <w:proofErr w:type="spellEnd"/>
+            <w:r>
+              <w:t xml:space="preserve"> Squad, he and all Terminators get a Homing Beacon. All Terminators and </w:t>
+            </w:r>
+            <w:proofErr w:type="spellStart"/>
+            <w:r>
+              <w:t>Tanak</w:t>
+            </w:r>
+            <w:proofErr w:type="spellEnd"/>
+            <w:r>
+              <w:t xml:space="preserve"> may teleport to (within 5cm) a Homing Beacon for 2</w:t>
             </w:r>
             <w:r>
               <w:t xml:space="preserve"> </w:t>
@@ -5087,9 +5360,14 @@
               <w:jc w:val="both"/>
               <w:outlineLvl w:val="1"/>
             </w:pPr>
+            <w:proofErr w:type="spellStart"/>
             <w:r>
               <w:lastRenderedPageBreak/>
-              <w:t>Kalaman Tyr</w:t>
+              <w:t>Kalaman</w:t>
+            </w:r>
+            <w:proofErr w:type="spellEnd"/>
+            <w:r>
+              <w:t xml:space="preserve"> Tyr</w:t>
             </w:r>
           </w:p>
           <w:p>
@@ -5108,8 +5386,21 @@
               <w:keepLines/>
               <w:jc w:val="both"/>
             </w:pPr>
-            <w:r>
-              <w:t>Kalaman Tyr carries a Bolter and a Stormshield.</w:t>
+            <w:proofErr w:type="spellStart"/>
+            <w:r>
+              <w:t>Kalaman</w:t>
+            </w:r>
+            <w:proofErr w:type="spellEnd"/>
+            <w:r>
+              <w:t xml:space="preserve"> Tyr carries a Bolter and a </w:t>
+            </w:r>
+            <w:proofErr w:type="spellStart"/>
+            <w:r>
+              <w:t>Stormshield</w:t>
+            </w:r>
+            <w:proofErr w:type="spellEnd"/>
+            <w:r>
+              <w:t>.</w:t>
             </w:r>
           </w:p>
           <w:p>
@@ -5129,7 +5420,15 @@
               <w:jc w:val="both"/>
             </w:pPr>
             <w:r>
-              <w:t xml:space="preserve">When Kalaman Tyr goes on </w:t>
+              <w:t xml:space="preserve">When </w:t>
+            </w:r>
+            <w:proofErr w:type="spellStart"/>
+            <w:r>
+              <w:t>Kalaman</w:t>
+            </w:r>
+            <w:proofErr w:type="spellEnd"/>
+            <w:r>
+              <w:t xml:space="preserve"> Tyr goes on </w:t>
             </w:r>
             <w:r>
               <w:rPr>
@@ -5158,7 +5457,15 @@
               <w:jc w:val="both"/>
             </w:pPr>
             <w:r>
-              <w:t xml:space="preserve">If all other units in Kalaman’s Squad carry ranged weapons, they all may activate </w:t>
+              <w:t xml:space="preserve">If all other units in </w:t>
+            </w:r>
+            <w:proofErr w:type="spellStart"/>
+            <w:r>
+              <w:t>Kalaman’s</w:t>
+            </w:r>
+            <w:proofErr w:type="spellEnd"/>
+            <w:r>
+              <w:t xml:space="preserve"> Squad carry ranged weapons, they all may activate </w:t>
             </w:r>
             <w:r>
               <w:rPr>
@@ -5176,8 +5483,13 @@
               <w:outlineLvl w:val="1"/>
             </w:pPr>
             <w:r>
-              <w:t>Magus Tawren</w:t>
-            </w:r>
+              <w:t xml:space="preserve">Magus </w:t>
+            </w:r>
+            <w:proofErr w:type="spellStart"/>
+            <w:r>
+              <w:t>Tawren</w:t>
+            </w:r>
+            <w:proofErr w:type="spellEnd"/>
           </w:p>
           <w:p>
             <w:pPr>
@@ -5189,8 +5501,13 @@
             </w:r>
           </w:p>
           <w:p>
-            <w:r>
-              <w:t>Tawren carries no weapons herself and may not attack.</w:t>
+            <w:proofErr w:type="spellStart"/>
+            <w:r>
+              <w:t>Tawren</w:t>
+            </w:r>
+            <w:proofErr w:type="spellEnd"/>
+            <w:r>
+              <w:t xml:space="preserve"> carries no weapons herself and may not attack.</w:t>
             </w:r>
           </w:p>
           <w:p>
@@ -5204,7 +5521,15 @@
           </w:p>
           <w:p>
             <w:r>
-              <w:t>Magus Tawren is always guarded by two Skitarii Praetorians. They have 3HP, 12MM, 10DF and 1Crit.</w:t>
+              <w:t xml:space="preserve">Magus </w:t>
+            </w:r>
+            <w:proofErr w:type="spellStart"/>
+            <w:r>
+              <w:t>Tawren</w:t>
+            </w:r>
+            <w:proofErr w:type="spellEnd"/>
+            <w:r>
+              <w:t xml:space="preserve"> is always guarded by two Skitarii Praetorians. They have 3HP, 12MM, 10DF and 1Crit.</w:t>
             </w:r>
           </w:p>
           <w:p>
@@ -5220,7 +5545,15 @@
           </w:p>
           <w:p>
             <w:r>
-              <w:t>The Praetorians move with their Magus, and may attack once per round. They may not move more than 20cm away from Tawren.</w:t>
+              <w:t xml:space="preserve">The Praetorians move with their Magus, and may attack once per round. They may not move more than 20cm away from </w:t>
+            </w:r>
+            <w:proofErr w:type="spellStart"/>
+            <w:r>
+              <w:t>Tawren</w:t>
+            </w:r>
+            <w:proofErr w:type="spellEnd"/>
+            <w:r>
+              <w:t>.</w:t>
             </w:r>
           </w:p>
           <w:p>
@@ -5234,7 +5567,15 @@
           </w:p>
           <w:p>
             <w:r>
-              <w:t>If all units in Magus Tawren’s Squad are equipped with Combat Visors, the</w:t>
+              <w:t xml:space="preserve">If all units in Magus </w:t>
+            </w:r>
+            <w:proofErr w:type="spellStart"/>
+            <w:r>
+              <w:t>Tawren’s</w:t>
+            </w:r>
+            <w:proofErr w:type="spellEnd"/>
+            <w:r>
+              <w:t xml:space="preserve"> Squad are equipped with Combat Visors, the</w:t>
             </w:r>
             <w:r>
               <w:t xml:space="preserve"> MM</w:t>
@@ -5251,9 +5592,14 @@
               <w:pStyle w:val="Heading2"/>
               <w:outlineLvl w:val="1"/>
             </w:pPr>
+            <w:proofErr w:type="spellStart"/>
             <w:r>
               <w:lastRenderedPageBreak/>
-              <w:t>Eversor Assassin</w:t>
+              <w:t>Eversor</w:t>
+            </w:r>
+            <w:proofErr w:type="spellEnd"/>
+            <w:r>
+              <w:t xml:space="preserve"> Assassin</w:t>
             </w:r>
           </w:p>
           <w:p>
@@ -5281,7 +5627,23 @@
           </w:p>
           <w:p>
             <w:r>
-              <w:t xml:space="preserve">The Eversor Assassin carries an Executioneer Pistol (20cm, 12D, 2A, </w:t>
+              <w:t xml:space="preserve">The </w:t>
+            </w:r>
+            <w:proofErr w:type="spellStart"/>
+            <w:r>
+              <w:t>Eversor</w:t>
+            </w:r>
+            <w:proofErr w:type="spellEnd"/>
+            <w:r>
+              <w:t xml:space="preserve"> Assassin carries an </w:t>
+            </w:r>
+            <w:proofErr w:type="spellStart"/>
+            <w:r>
+              <w:t>Executioneer</w:t>
+            </w:r>
+            <w:proofErr w:type="spellEnd"/>
+            <w:r>
+              <w:t xml:space="preserve"> Pistol (20cm, 12D, 2A, </w:t>
             </w:r>
             <w:r>
               <w:rPr>
@@ -5290,7 +5652,15 @@
               <w:t>Weak Spots</w:t>
             </w:r>
             <w:r>
-              <w:t xml:space="preserve">) and two Shadowblades (Melee, 10D, 2A, </w:t>
+              <w:t xml:space="preserve">) and two </w:t>
+            </w:r>
+            <w:proofErr w:type="spellStart"/>
+            <w:r>
+              <w:t>Shadowblades</w:t>
+            </w:r>
+            <w:proofErr w:type="spellEnd"/>
+            <w:r>
+              <w:t xml:space="preserve"> (Melee, 10D, 2A, </w:t>
             </w:r>
             <w:r>
               <w:rPr>
@@ -5316,7 +5686,15 @@
           </w:p>
           <w:p>
             <w:r>
-              <w:t>The Eversor Assassin melts with the shadows</w:t>
+              <w:t xml:space="preserve">The </w:t>
+            </w:r>
+            <w:proofErr w:type="spellStart"/>
+            <w:r>
+              <w:t>Eversor</w:t>
+            </w:r>
+            <w:proofErr w:type="spellEnd"/>
+            <w:r>
+              <w:t xml:space="preserve"> Assassin melts with the shadows</w:t>
             </w:r>
             <w:r>
               <w:t xml:space="preserve"> to strike their target unseen and gains </w:t>
@@ -5341,8 +5719,13 @@
             </w:r>
           </w:p>
           <w:p>
-            <w:r>
-              <w:t>Eversor Assassins work best on their own. When they attack from stealth with no ally within 30cm, they get +2 Critical and +1 Attack for ranged attacks, or +1 Attack for each weapon in melee.</w:t>
+            <w:proofErr w:type="spellStart"/>
+            <w:r>
+              <w:t>Eversor</w:t>
+            </w:r>
+            <w:proofErr w:type="spellEnd"/>
+            <w:r>
+              <w:t xml:space="preserve"> Assassins work best on their own. When they attack from stealth with no ally within 30cm, they get +2 Critical and +1 Attack for ranged attacks, or +1 Attack for each weapon in melee.</w:t>
             </w:r>
           </w:p>
         </w:tc>
@@ -6469,11 +6852,19 @@
                 <w:b w:val="0"/>
               </w:rPr>
             </w:pPr>
+            <w:proofErr w:type="spellStart"/>
             <w:r>
               <w:rPr>
                 <w:b w:val="0"/>
               </w:rPr>
-              <w:t>Grav Pistol</w:t>
+              <w:t>Grav</w:t>
+            </w:r>
+            <w:proofErr w:type="spellEnd"/>
+            <w:r>
+              <w:rPr>
+                <w:b w:val="0"/>
+              </w:rPr>
+              <w:t xml:space="preserve"> Pistol</w:t>
             </w:r>
           </w:p>
         </w:tc>
@@ -6632,8 +7023,16 @@
               <w:rPr>
                 <w:i/>
               </w:rPr>
-              <w:t>Rapid Fire, can’t crit</w:t>
-            </w:r>
+              <w:t xml:space="preserve">Rapid Fire, can’t </w:t>
+            </w:r>
+            <w:proofErr w:type="spellStart"/>
+            <w:r>
+              <w:rPr>
+                <w:i/>
+              </w:rPr>
+              <w:t>crit</w:t>
+            </w:r>
+            <w:proofErr w:type="spellEnd"/>
           </w:p>
         </w:tc>
         <w:tc>
@@ -7004,12 +7403,14 @@
                 <w:b w:val="0"/>
               </w:rPr>
             </w:pPr>
+            <w:proofErr w:type="spellStart"/>
             <w:r>
               <w:rPr>
                 <w:b w:val="0"/>
               </w:rPr>
               <w:t>Lasgun</w:t>
             </w:r>
+            <w:proofErr w:type="spellEnd"/>
           </w:p>
         </w:tc>
         <w:tc>
@@ -7201,11 +7602,19 @@
                 <w:b w:val="0"/>
               </w:rPr>
             </w:pPr>
+            <w:proofErr w:type="spellStart"/>
             <w:r>
               <w:rPr>
                 <w:b w:val="0"/>
               </w:rPr>
-              <w:t>Grav Gun</w:t>
+              <w:t>Grav</w:t>
+            </w:r>
+            <w:proofErr w:type="spellEnd"/>
+            <w:r>
+              <w:rPr>
+                <w:b w:val="0"/>
+              </w:rPr>
+              <w:t xml:space="preserve"> Gun</w:t>
             </w:r>
           </w:p>
         </w:tc>
@@ -7463,8 +7872,16 @@
               <w:rPr>
                 <w:i/>
               </w:rPr>
-              <w:t>Weak Spots, Scope, +4 Crit</w:t>
-            </w:r>
+              <w:t xml:space="preserve">Weak Spots, Scope, +4 </w:t>
+            </w:r>
+            <w:proofErr w:type="spellStart"/>
+            <w:r>
+              <w:rPr>
+                <w:i/>
+              </w:rPr>
+              <w:t>Crit</w:t>
+            </w:r>
+            <w:proofErr w:type="spellEnd"/>
           </w:p>
         </w:tc>
         <w:tc>
@@ -7589,12 +8006,14 @@
                 <w:b w:val="0"/>
               </w:rPr>
             </w:pPr>
+            <w:proofErr w:type="spellStart"/>
             <w:r>
               <w:rPr>
                 <w:b w:val="0"/>
               </w:rPr>
               <w:t>Minigun</w:t>
             </w:r>
+            <w:proofErr w:type="spellEnd"/>
           </w:p>
         </w:tc>
         <w:tc>
@@ -7654,8 +8073,16 @@
               <w:rPr>
                 <w:i/>
               </w:rPr>
-              <w:t>Rapid Fire, can’t crit</w:t>
-            </w:r>
+              <w:t xml:space="preserve">Rapid Fire, can’t </w:t>
+            </w:r>
+            <w:proofErr w:type="spellStart"/>
+            <w:r>
+              <w:rPr>
+                <w:i/>
+              </w:rPr>
+              <w:t>crit</w:t>
+            </w:r>
+            <w:proofErr w:type="spellEnd"/>
           </w:p>
         </w:tc>
         <w:tc>
@@ -8026,12 +8453,14 @@
                 <w:b w:val="0"/>
               </w:rPr>
             </w:pPr>
+            <w:proofErr w:type="spellStart"/>
             <w:r>
               <w:rPr>
                 <w:b w:val="0"/>
               </w:rPr>
               <w:t>Multimelta</w:t>
             </w:r>
+            <w:proofErr w:type="spellEnd"/>
           </w:p>
         </w:tc>
         <w:tc>
@@ -8397,8 +8826,13 @@
               <w:ind w:right="422"/>
               <w:outlineLvl w:val="2"/>
             </w:pPr>
-            <w:r>
-              <w:t>Frak-Grenade</w:t>
+            <w:proofErr w:type="spellStart"/>
+            <w:r>
+              <w:t>Frak</w:t>
+            </w:r>
+            <w:proofErr w:type="spellEnd"/>
+            <w:r>
+              <w:t>-Grenade</w:t>
             </w:r>
             <w:r>
               <w:tab/>
@@ -8603,8 +9037,13 @@
               <w:ind w:right="422"/>
               <w:outlineLvl w:val="2"/>
             </w:pPr>
-            <w:r>
-              <w:t>Grav-Grenade</w:t>
+            <w:proofErr w:type="spellStart"/>
+            <w:r>
+              <w:t>Grav</w:t>
+            </w:r>
+            <w:proofErr w:type="spellEnd"/>
+            <w:r>
+              <w:t>-Grenade</w:t>
             </w:r>
             <w:r>
               <w:tab/>
@@ -8692,8 +9131,6 @@
               <w:tab/>
               <w:t>10</w:t>
             </w:r>
-            <w:bookmarkStart w:id="6" w:name="_GoBack"/>
-            <w:bookmarkEnd w:id="6"/>
             <w:r>
               <w:t>P</w:t>
             </w:r>
@@ -8918,16 +9355,12 @@
               </w:tabs>
             </w:pPr>
             <w:r>
-              <w:t xml:space="preserve">A simple weapon for close combat, reliable but not very dangerous. Counts as melee weapon with </w:t>
-            </w:r>
-            <w:r>
-              <w:rPr>
-                <w:i/>
-              </w:rPr>
-              <w:t>Quickdraw</w:t>
-            </w:r>
-            <w:r>
-              <w:t>. When a unit carrying this is attacked in melee, it won’t get a DF malus for no melee weapon.</w:t>
+              <w:t>A simple weapon for close combat, reliable but not very dangerous.</w:t>
+            </w:r>
+            <w:bookmarkStart w:id="6" w:name="_GoBack"/>
+            <w:bookmarkEnd w:id="6"/>
+            <w:r>
+              <w:t xml:space="preserve"> When a unit carrying this is attacked in melee, it won’t get a DF malus for no melee weapon.</w:t>
             </w:r>
           </w:p>
           <w:p>
@@ -9203,8 +9636,13 @@
               <w:ind w:right="444"/>
               <w:outlineLvl w:val="2"/>
             </w:pPr>
-            <w:r>
-              <w:t>ArPen Rounds</w:t>
+            <w:proofErr w:type="spellStart"/>
+            <w:r>
+              <w:t>ArPen</w:t>
+            </w:r>
+            <w:proofErr w:type="spellEnd"/>
+            <w:r>
+              <w:t xml:space="preserve"> Rounds</w:t>
             </w:r>
             <w:r>
               <w:tab/>
@@ -9286,9 +9724,11 @@
               <w:ind w:right="444"/>
               <w:outlineLvl w:val="2"/>
             </w:pPr>
+            <w:proofErr w:type="spellStart"/>
             <w:r>
               <w:t>Mastercrafted</w:t>
             </w:r>
+            <w:proofErr w:type="spellEnd"/>
             <w:r>
               <w:tab/>
               <w:t>30P</w:t>
@@ -9397,9 +9837,11 @@
               </w:tabs>
               <w:outlineLvl w:val="2"/>
             </w:pPr>
+            <w:proofErr w:type="spellStart"/>
             <w:r>
               <w:t>Mastercrafted</w:t>
             </w:r>
+            <w:proofErr w:type="spellEnd"/>
             <w:r>
               <w:tab/>
               <w:t>30P</w:t>
@@ -9475,11 +9917,19 @@
             <w:r>
               <w:t xml:space="preserve"> </w:t>
             </w:r>
-            <w:r>
-              <w:rPr>
-                <w:i/>
-              </w:rPr>
-              <w:t>Dodge(5)</w:t>
+            <w:proofErr w:type="gramStart"/>
+            <w:r>
+              <w:rPr>
+                <w:i/>
+              </w:rPr>
+              <w:t>Dodge(</w:t>
+            </w:r>
+            <w:proofErr w:type="gramEnd"/>
+            <w:r>
+              <w:rPr>
+                <w:i/>
+              </w:rPr>
+              <w:t>5)</w:t>
             </w:r>
             <w:r>
               <w:t>.</w:t>
@@ -9843,9 +10293,11 @@
                   <w:pPr>
                     <w:jc w:val="center"/>
                   </w:pPr>
+                  <w:proofErr w:type="spellStart"/>
                   <w:r>
                     <w:t>Hipshots</w:t>
                   </w:r>
+                  <w:proofErr w:type="spellEnd"/>
                 </w:p>
               </w:tc>
               <w:tc>
@@ -9915,25 +10367,35 @@
                   <w:pPr>
                     <w:jc w:val="center"/>
                   </w:pPr>
+                  <w:proofErr w:type="spellStart"/>
                   <w:r>
                     <w:t>Bulletstorm</w:t>
                   </w:r>
+                  <w:proofErr w:type="spellEnd"/>
                 </w:p>
               </w:tc>
             </w:tr>
           </w:tbl>
           <w:p/>
           <w:p>
+            <w:proofErr w:type="spellStart"/>
             <w:r>
               <w:rPr>
                 <w:b/>
               </w:rPr>
-              <w:t>Hipshots:</w:t>
-            </w:r>
+              <w:t>Hipshots</w:t>
+            </w:r>
+            <w:proofErr w:type="spellEnd"/>
             <w:r>
               <w:rPr>
                 <w:b/>
               </w:rPr>
+              <w:t>:</w:t>
+            </w:r>
+            <w:r>
+              <w:rPr>
+                <w:b/>
+              </w:rPr>
               <w:t xml:space="preserve"> </w:t>
             </w:r>
             <w:r>
@@ -9967,11 +10429,19 @@
             <w:r>
               <w:t xml:space="preserve"> now gives </w:t>
             </w:r>
-            <w:r>
-              <w:rPr>
-                <w:i/>
-              </w:rPr>
-              <w:t>Dodge(12).</w:t>
+            <w:proofErr w:type="gramStart"/>
+            <w:r>
+              <w:rPr>
+                <w:i/>
+              </w:rPr>
+              <w:t>Dodge(</w:t>
+            </w:r>
+            <w:proofErr w:type="gramEnd"/>
+            <w:r>
+              <w:rPr>
+                <w:i/>
+              </w:rPr>
+              <w:t>12).</w:t>
             </w:r>
           </w:p>
           <w:p>
@@ -10053,11 +10523,19 @@
             </w:r>
           </w:p>
           <w:p>
+            <w:proofErr w:type="spellStart"/>
             <w:r>
               <w:rPr>
                 <w:b/>
               </w:rPr>
-              <w:t>Bulletstorm:</w:t>
+              <w:t>Bulletstorm</w:t>
+            </w:r>
+            <w:proofErr w:type="spellEnd"/>
+            <w:r>
+              <w:rPr>
+                <w:b/>
+              </w:rPr>
+              <w:t>:</w:t>
             </w:r>
             <w:r>
               <w:t xml:space="preserve"> After two ranged attack in one round, gain 2 AP for this round.</w:t>
@@ -10227,11 +10705,19 @@
             <w:r>
               <w:t xml:space="preserve">becomes </w:t>
             </w:r>
-            <w:r>
-              <w:rPr>
-                <w:i/>
-              </w:rPr>
-              <w:t>Armored(12)</w:t>
+            <w:proofErr w:type="gramStart"/>
+            <w:r>
+              <w:rPr>
+                <w:i/>
+              </w:rPr>
+              <w:t>Armored(</w:t>
+            </w:r>
+            <w:proofErr w:type="gramEnd"/>
+            <w:r>
+              <w:rPr>
+                <w:i/>
+              </w:rPr>
+              <w:t>12)</w:t>
             </w:r>
           </w:p>
           <w:p>
@@ -10482,11 +10968,19 @@
             <w:r>
               <w:t xml:space="preserve">You get </w:t>
             </w:r>
-            <w:r>
-              <w:rPr>
-                <w:i/>
-              </w:rPr>
-              <w:t>Dodge(5)</w:t>
+            <w:proofErr w:type="gramStart"/>
+            <w:r>
+              <w:rPr>
+                <w:i/>
+              </w:rPr>
+              <w:t>Dodge(</w:t>
+            </w:r>
+            <w:proofErr w:type="gramEnd"/>
+            <w:r>
+              <w:rPr>
+                <w:i/>
+              </w:rPr>
+              <w:t>5)</w:t>
             </w:r>
           </w:p>
           <w:p>
@@ -10689,7 +11183,21 @@
               <w:t>To-Wound</w:t>
             </w:r>
             <w:r>
-              <w:t xml:space="preserve"> roll for every attack your enemy makes, but you have  0 DF</w:t>
+              <w:t xml:space="preserve"> roll for </w:t>
+            </w:r>
+            <w:r>
+              <w:tab/>
+            </w:r>
+            <w:r>
+              <w:t xml:space="preserve">every attack your enemy makes, but you </w:t>
+            </w:r>
+            <w:proofErr w:type="gramStart"/>
+            <w:r>
+              <w:t>have  0</w:t>
+            </w:r>
+            <w:proofErr w:type="gramEnd"/>
+            <w:r>
+              <w:t xml:space="preserve"> DF</w:t>
             </w:r>
           </w:p>
           <w:p>
@@ -10894,8 +11402,13 @@
               </w:rPr>
               <w:t xml:space="preserve"> </w:t>
             </w:r>
-            <w:r>
-              <w:t>AoE/Cone based attacks gain +1 damage</w:t>
+            <w:proofErr w:type="spellStart"/>
+            <w:r>
+              <w:t>AoE</w:t>
+            </w:r>
+            <w:proofErr w:type="spellEnd"/>
+            <w:r>
+              <w:t>/Cone based attacks gain +1 damage</w:t>
             </w:r>
           </w:p>
           <w:p>
@@ -10923,7 +11436,15 @@
               <w:t xml:space="preserve"> </w:t>
             </w:r>
             <w:r>
-              <w:t>The unit closest to the center (AoE) / closest to you (Cone) takes one extra hit</w:t>
+              <w:t>The unit closest to the center (</w:t>
+            </w:r>
+            <w:proofErr w:type="spellStart"/>
+            <w:r>
+              <w:t>AoE</w:t>
+            </w:r>
+            <w:proofErr w:type="spellEnd"/>
+            <w:r>
+              <w:t>) / closest to you (Cone) takes one extra hit</w:t>
             </w:r>
           </w:p>
           <w:p>
@@ -10943,7 +11464,15 @@
               <w:t xml:space="preserve">To-Wound </w:t>
             </w:r>
             <w:r>
-              <w:t>rolls with AoE/Cone based attacks</w:t>
+              <w:t xml:space="preserve">rolls with </w:t>
+            </w:r>
+            <w:proofErr w:type="spellStart"/>
+            <w:r>
+              <w:t>AoE</w:t>
+            </w:r>
+            <w:proofErr w:type="spellEnd"/>
+            <w:r>
+              <w:t>/Cone based attacks</w:t>
             </w:r>
           </w:p>
           <w:p>
@@ -10954,7 +11483,31 @@
               <w:t>Overload:</w:t>
             </w:r>
             <w:r>
-              <w:t xml:space="preserve"> Cone becomes Cone X, AoE S/M becomes AoE M/L</w:t>
+              <w:t xml:space="preserve"> Cone becomes Cone </w:t>
+            </w:r>
+            <w:proofErr w:type="gramStart"/>
+            <w:r>
+              <w:t>X,</w:t>
+            </w:r>
+            <w:proofErr w:type="gramEnd"/>
+            <w:r>
+              <w:t xml:space="preserve"> </w:t>
+            </w:r>
+            <w:proofErr w:type="spellStart"/>
+            <w:r>
+              <w:t>AoE</w:t>
+            </w:r>
+            <w:proofErr w:type="spellEnd"/>
+            <w:r>
+              <w:t xml:space="preserve"> S/M becomes </w:t>
+            </w:r>
+            <w:proofErr w:type="spellStart"/>
+            <w:r>
+              <w:t>AoE</w:t>
+            </w:r>
+            <w:proofErr w:type="spellEnd"/>
+            <w:r>
+              <w:t xml:space="preserve"> M/L</w:t>
             </w:r>
           </w:p>
         </w:tc>
@@ -10985,12 +11538,14 @@
                   <w:pPr>
                     <w:pStyle w:val="TraitHeader"/>
                   </w:pPr>
+                  <w:proofErr w:type="spellStart"/>
                   <w:r>
                     <w:rPr>
                       <w:i w:val="0"/>
                     </w:rPr>
                     <w:t>Apothecarian</w:t>
                   </w:r>
+                  <w:proofErr w:type="spellEnd"/>
                 </w:p>
               </w:tc>
             </w:tr>
@@ -11105,8 +11660,13 @@
               <w:t xml:space="preserve">Well Equipped: </w:t>
             </w:r>
             <w:r>
-              <w:t>Med-Kits are free for the Apothecarian</w:t>
-            </w:r>
+              <w:t xml:space="preserve">Med-Kits are free for the </w:t>
+            </w:r>
+            <w:proofErr w:type="spellStart"/>
+            <w:r>
+              <w:t>Apothecarian</w:t>
+            </w:r>
+            <w:proofErr w:type="spellEnd"/>
           </w:p>
           <w:p>
             <w:r>
@@ -11252,6 +11812,7 @@
                       <w:spacing w:val="24"/>
                     </w:rPr>
                   </w:pPr>
+                  <w:proofErr w:type="spellStart"/>
                   <w:r>
                     <w:rPr>
                       <w:b/>
@@ -11261,6 +11822,7 @@
                     </w:rPr>
                     <w:t>Techmarine</w:t>
                   </w:r>
+                  <w:proofErr w:type="spellEnd"/>
                 </w:p>
               </w:tc>
             </w:tr>
@@ -11387,7 +11949,15 @@
               <w:t xml:space="preserve"> </w:t>
             </w:r>
             <w:r>
-              <w:t xml:space="preserve">You get a Servitor with 2 HP, 8 MM, 8 CS and a Lasgun (30cm, 8, 2, </w:t>
+              <w:t xml:space="preserve">You get a Servitor with 2 HP, 8 MM, 8 CS and a </w:t>
+            </w:r>
+            <w:proofErr w:type="spellStart"/>
+            <w:r>
+              <w:t>Lasgun</w:t>
+            </w:r>
+            <w:proofErr w:type="spellEnd"/>
+            <w:r>
+              <w:t xml:space="preserve"> (30cm, 8, 2, </w:t>
             </w:r>
             <w:r>
               <w:rPr>
@@ -11892,9 +12462,11 @@
             <w:tcW w:w="5467" w:type="dxa"/>
           </w:tcPr>
           <w:p>
+            <w:proofErr w:type="spellStart"/>
             <w:r>
               <w:t>Warpfire</w:t>
             </w:r>
+            <w:proofErr w:type="spellEnd"/>
           </w:p>
         </w:tc>
         <w:tc>
@@ -12272,7 +12844,15 @@
               <w:cnfStyle w:val="000000000000" w:firstRow="0" w:lastRow="0" w:firstColumn="0" w:lastColumn="0" w:oddVBand="0" w:evenVBand="0" w:oddHBand="0" w:evenHBand="0" w:firstRowFirstColumn="0" w:firstRowLastColumn="0" w:lastRowFirstColumn="0" w:lastRowLastColumn="0"/>
             </w:pPr>
             <w:r>
-              <w:t>20cm/AoE M</w:t>
+              <w:t>20cm/</w:t>
+            </w:r>
+            <w:proofErr w:type="spellStart"/>
+            <w:r>
+              <w:t>AoE</w:t>
+            </w:r>
+            <w:proofErr w:type="spellEnd"/>
+            <w:r>
+              <w:t xml:space="preserve"> M</w:t>
             </w:r>
           </w:p>
         </w:tc>
@@ -12330,8 +12910,13 @@
               <w:jc w:val="center"/>
               <w:cnfStyle w:val="000000100000" w:firstRow="0" w:lastRow="0" w:firstColumn="0" w:lastColumn="0" w:oddVBand="0" w:evenVBand="0" w:oddHBand="1" w:evenHBand="0" w:firstRowFirstColumn="0" w:firstRowLastColumn="0" w:lastRowFirstColumn="0" w:lastRowLastColumn="0"/>
             </w:pPr>
-            <w:r>
-              <w:t>AoE L</w:t>
+            <w:proofErr w:type="spellStart"/>
+            <w:r>
+              <w:t>AoE</w:t>
+            </w:r>
+            <w:proofErr w:type="spellEnd"/>
+            <w:r>
+              <w:t xml:space="preserve"> L</w:t>
             </w:r>
           </w:p>
         </w:tc>
@@ -12501,9 +13086,11 @@
             <w:pPr>
               <w:pStyle w:val="PsychicHeading"/>
             </w:pPr>
+            <w:proofErr w:type="spellStart"/>
             <w:r>
               <w:t>Warpfire</w:t>
             </w:r>
+            <w:proofErr w:type="spellEnd"/>
           </w:p>
           <w:p>
             <w:pPr>
@@ -12542,7 +13129,21 @@
               <w:rPr>
                 <w:i/>
               </w:rPr>
-              <w:t>Force Shield(1)</w:t>
+              <w:t xml:space="preserve">Force </w:t>
+            </w:r>
+            <w:proofErr w:type="gramStart"/>
+            <w:r>
+              <w:rPr>
+                <w:i/>
+              </w:rPr>
+              <w:t>Shield(</w:t>
+            </w:r>
+            <w:proofErr w:type="gramEnd"/>
+            <w:r>
+              <w:rPr>
+                <w:i/>
+              </w:rPr>
+              <w:t>1)</w:t>
             </w:r>
             <w:r>
               <w:t>.</w:t>
@@ -12610,7 +13211,15 @@
               <w:t>Shocked</w:t>
             </w:r>
             <w:r>
-              <w:t>. This only works against non-psykers.</w:t>
+              <w:t>. This only works against non-</w:t>
+            </w:r>
+            <w:proofErr w:type="spellStart"/>
+            <w:r>
+              <w:t>psykers</w:t>
+            </w:r>
+            <w:proofErr w:type="spellEnd"/>
+            <w:r>
+              <w:t>.</w:t>
             </w:r>
           </w:p>
           <w:p/>
@@ -12678,7 +13287,15 @@
               <w:jc w:val="both"/>
             </w:pPr>
             <w:r>
-              <w:t>A massive implosion pulls all enemies in (AoE M). Starting with the nearest enemy, position all enemies in range as close to the center as possible.</w:t>
+              <w:t>A massive implosion pulls all enemies in (</w:t>
+            </w:r>
+            <w:proofErr w:type="spellStart"/>
+            <w:r>
+              <w:t>AoE</w:t>
+            </w:r>
+            <w:proofErr w:type="spellEnd"/>
+            <w:r>
+              <w:t xml:space="preserve"> M). Starting with the nearest enemy, position all enemies in range as close to the center as possible.</w:t>
             </w:r>
           </w:p>
           <w:p>
@@ -14587,7 +15204,7 @@
 </file>
 
 <file path=customXml/itemProps1.xml><?xml version="1.0" encoding="utf-8"?>
-<ds:datastoreItem xmlns:ds="http://schemas.openxmlformats.org/officeDocument/2006/customXml" ds:itemID="{8AC4F17B-6FF8-4D24-80FF-5568D5991389}">
+<ds:datastoreItem xmlns:ds="http://schemas.openxmlformats.org/officeDocument/2006/customXml" ds:itemID="{1DB85B1D-C7E1-47A6-B7AD-8FD6D51D9AFC}">
   <ds:schemaRefs>
     <ds:schemaRef ds:uri="http://schemas.openxmlformats.org/officeDocument/2006/bibliography"/>
   </ds:schemaRefs>

</xml_diff>

<commit_message>
Added "Furious Fists", Balancing
</commit_message>
<xml_diff>
--- a/Factions/Space Marines/Space Marine Codex.docx
+++ b/Factions/Space Marines/Space Marine Codex.docx
@@ -813,29 +813,27 @@
       <w:r>
         <w:br w:type="page"/>
       </w:r>
-      <w:bookmarkStart w:id="0" w:name="_GoBack"/>
-      <w:bookmarkEnd w:id="0"/>
     </w:p>
     <w:p>
       <w:pPr>
         <w:pStyle w:val="Heading1"/>
       </w:pPr>
-      <w:bookmarkStart w:id="1" w:name="_Toc455072400"/>
+      <w:bookmarkStart w:id="0" w:name="_Toc455072400"/>
       <w:r>
         <w:lastRenderedPageBreak/>
         <w:t>Special Rules</w:t>
       </w:r>
-      <w:bookmarkEnd w:id="1"/>
+      <w:bookmarkEnd w:id="0"/>
     </w:p>
     <w:p>
       <w:pPr>
         <w:pStyle w:val="Heading3"/>
       </w:pPr>
-      <w:bookmarkStart w:id="2" w:name="_Toc438478095"/>
+      <w:bookmarkStart w:id="1" w:name="_Toc438478095"/>
       <w:r>
         <w:t>Traits</w:t>
       </w:r>
-      <w:bookmarkEnd w:id="2"/>
+      <w:bookmarkEnd w:id="1"/>
       <w:r>
         <w:tab/>
       </w:r>
@@ -887,7 +885,7 @@
       <w:pPr>
         <w:pStyle w:val="Heading1"/>
       </w:pPr>
-      <w:bookmarkStart w:id="3" w:name="_Toc455072401"/>
+      <w:bookmarkStart w:id="2" w:name="_Toc455072401"/>
       <w:r>
         <w:lastRenderedPageBreak/>
         <w:t>Army L</w:t>
@@ -895,17 +893,14 @@
       <w:r>
         <w:t>ist</w:t>
       </w:r>
-      <w:bookmarkEnd w:id="3"/>
+      <w:bookmarkEnd w:id="2"/>
     </w:p>
     <w:p>
       <w:r>
         <w:t>All units can use all Weapons, Upgrades and Equipment unless otherwise stated.</w:t>
       </w:r>
       <w:r>
-        <w:t xml:space="preserve"> </w:t>
-      </w:r>
-      <w:r>
-        <w:t>Heroes may not change their equipment and may not receive Traits.</w:t>
+        <w:t xml:space="preserve"> Heroes may not change their equipment and may not receive Traits.</w:t>
       </w:r>
     </w:p>
     <w:tbl>
@@ -1007,11 +1002,9 @@
               <w:jc w:val="center"/>
               <w:cnfStyle w:val="100000000000" w:firstRow="1" w:lastRow="0" w:firstColumn="0" w:lastColumn="0" w:oddVBand="0" w:evenVBand="0" w:oddHBand="0" w:evenHBand="0" w:firstRowFirstColumn="0" w:firstRowLastColumn="0" w:lastRowFirstColumn="0" w:lastRowLastColumn="0"/>
             </w:pPr>
-            <w:proofErr w:type="spellStart"/>
             <w:r>
               <w:t>Crit</w:t>
             </w:r>
-            <w:proofErr w:type="spellEnd"/>
           </w:p>
         </w:tc>
         <w:tc>
@@ -2366,11 +2359,9 @@
               <w:jc w:val="center"/>
               <w:cnfStyle w:val="100000000000" w:firstRow="1" w:lastRow="0" w:firstColumn="0" w:lastColumn="0" w:oddVBand="0" w:evenVBand="0" w:oddHBand="0" w:evenHBand="0" w:firstRowFirstColumn="0" w:firstRowLastColumn="0" w:lastRowFirstColumn="0" w:lastRowLastColumn="0"/>
             </w:pPr>
-            <w:proofErr w:type="spellStart"/>
             <w:r>
               <w:t>Crit</w:t>
             </w:r>
-            <w:proofErr w:type="spellEnd"/>
           </w:p>
         </w:tc>
         <w:tc>
@@ -2746,17 +2737,8 @@
                 <w:rFonts w:asciiTheme="minorHAnsi" w:hAnsiTheme="minorHAnsi"/>
                 <w:b w:val="0"/>
               </w:rPr>
-              <w:t xml:space="preserve">Kane </w:t>
-            </w:r>
-            <w:proofErr w:type="spellStart"/>
-            <w:r>
-              <w:rPr>
-                <w:rFonts w:asciiTheme="minorHAnsi" w:hAnsiTheme="minorHAnsi"/>
-                <w:b w:val="0"/>
-              </w:rPr>
-              <w:t>Ravenborn</w:t>
-            </w:r>
-            <w:proofErr w:type="spellEnd"/>
+              <w:t>Kane Ravenborn</w:t>
+            </w:r>
           </w:p>
         </w:tc>
         <w:tc>
@@ -2903,21 +2885,12 @@
                 <w:b w:val="0"/>
               </w:rPr>
             </w:pPr>
-            <w:proofErr w:type="spellStart"/>
             <w:r>
               <w:rPr>
                 <w:rFonts w:asciiTheme="minorHAnsi" w:hAnsiTheme="minorHAnsi"/>
                 <w:b w:val="0"/>
               </w:rPr>
-              <w:t>Kalaman</w:t>
-            </w:r>
-            <w:proofErr w:type="spellEnd"/>
-            <w:r>
-              <w:rPr>
-                <w:rFonts w:asciiTheme="minorHAnsi" w:hAnsiTheme="minorHAnsi"/>
-                <w:b w:val="0"/>
-              </w:rPr>
-              <w:t xml:space="preserve"> Tyr</w:t>
+              <w:t>Kalaman Tyr</w:t>
             </w:r>
           </w:p>
         </w:tc>
@@ -3066,37 +3039,12 @@
                 <w:b w:val="0"/>
               </w:rPr>
             </w:pPr>
-            <w:proofErr w:type="spellStart"/>
             <w:r>
               <w:rPr>
                 <w:rFonts w:asciiTheme="minorHAnsi" w:hAnsiTheme="minorHAnsi"/>
                 <w:b w:val="0"/>
               </w:rPr>
-              <w:t>Abar</w:t>
-            </w:r>
-            <w:proofErr w:type="spellEnd"/>
-            <w:r>
-              <w:rPr>
-                <w:rFonts w:asciiTheme="minorHAnsi" w:hAnsiTheme="minorHAnsi"/>
-                <w:b w:val="0"/>
-              </w:rPr>
-              <w:t xml:space="preserve"> “</w:t>
-            </w:r>
-            <w:proofErr w:type="spellStart"/>
-            <w:r>
-              <w:rPr>
-                <w:rFonts w:asciiTheme="minorHAnsi" w:hAnsiTheme="minorHAnsi"/>
-                <w:b w:val="0"/>
-              </w:rPr>
-              <w:t>Frak</w:t>
-            </w:r>
-            <w:proofErr w:type="spellEnd"/>
-            <w:r>
-              <w:rPr>
-                <w:rFonts w:asciiTheme="minorHAnsi" w:hAnsiTheme="minorHAnsi"/>
-                <w:b w:val="0"/>
-              </w:rPr>
-              <w:t>” Tor</w:t>
+              <w:t>Abar “Frak” Tor</w:t>
             </w:r>
           </w:p>
         </w:tc>
@@ -3249,17 +3197,8 @@
                 <w:rFonts w:asciiTheme="minorHAnsi" w:hAnsiTheme="minorHAnsi"/>
                 <w:b w:val="0"/>
               </w:rPr>
-              <w:t xml:space="preserve">Magus </w:t>
-            </w:r>
-            <w:proofErr w:type="spellStart"/>
-            <w:r>
-              <w:rPr>
-                <w:rFonts w:asciiTheme="minorHAnsi" w:hAnsiTheme="minorHAnsi"/>
-                <w:b w:val="0"/>
-              </w:rPr>
-              <w:t>Tawren</w:t>
-            </w:r>
-            <w:proofErr w:type="spellEnd"/>
+              <w:t>Magus Tawren</w:t>
+            </w:r>
           </w:p>
         </w:tc>
         <w:tc>
@@ -3412,17 +3351,8 @@
                 <w:rFonts w:asciiTheme="minorHAnsi" w:hAnsiTheme="minorHAnsi"/>
                 <w:b w:val="0"/>
               </w:rPr>
-              <w:t xml:space="preserve">Mar </w:t>
-            </w:r>
-            <w:proofErr w:type="spellStart"/>
-            <w:r>
-              <w:rPr>
-                <w:rFonts w:asciiTheme="minorHAnsi" w:hAnsiTheme="minorHAnsi"/>
-                <w:b w:val="0"/>
-              </w:rPr>
-              <w:t>Tanak</w:t>
-            </w:r>
-            <w:proofErr w:type="spellEnd"/>
+              <w:t>Mar Tanak</w:t>
+            </w:r>
           </w:p>
         </w:tc>
         <w:tc>
@@ -3569,21 +3499,12 @@
                 <w:b w:val="0"/>
               </w:rPr>
             </w:pPr>
-            <w:proofErr w:type="spellStart"/>
             <w:r>
               <w:rPr>
                 <w:rFonts w:asciiTheme="minorHAnsi" w:hAnsiTheme="minorHAnsi"/>
                 <w:b w:val="0"/>
               </w:rPr>
-              <w:t>Eversor</w:t>
-            </w:r>
-            <w:proofErr w:type="spellEnd"/>
-            <w:r>
-              <w:rPr>
-                <w:rFonts w:asciiTheme="minorHAnsi" w:hAnsiTheme="minorHAnsi"/>
-                <w:b w:val="0"/>
-              </w:rPr>
-              <w:t xml:space="preserve"> Assassin</w:t>
+              <w:t>Eversor Assassin</w:t>
             </w:r>
           </w:p>
         </w:tc>
@@ -3725,12 +3646,12 @@
       <w:pPr>
         <w:pStyle w:val="Heading1"/>
       </w:pPr>
-      <w:bookmarkStart w:id="4" w:name="_Toc455072402"/>
+      <w:bookmarkStart w:id="3" w:name="_Toc455072402"/>
       <w:r>
         <w:lastRenderedPageBreak/>
         <w:t>Units</w:t>
       </w:r>
-      <w:bookmarkEnd w:id="4"/>
+      <w:bookmarkEnd w:id="3"/>
     </w:p>
     <w:tbl>
       <w:tblPr>
@@ -3809,11 +3730,9 @@
               <w:ind w:right="283"/>
               <w:outlineLvl w:val="2"/>
             </w:pPr>
-            <w:proofErr w:type="spellStart"/>
             <w:r>
               <w:t>Wargear</w:t>
             </w:r>
-            <w:proofErr w:type="spellEnd"/>
           </w:p>
           <w:p>
             <w:pPr>
@@ -3822,13 +3741,8 @@
               </w:tabs>
               <w:ind w:right="283"/>
             </w:pPr>
-            <w:proofErr w:type="spellStart"/>
-            <w:r>
-              <w:t>Legionaires</w:t>
-            </w:r>
-            <w:proofErr w:type="spellEnd"/>
-            <w:r>
-              <w:t xml:space="preserve"> cannot use </w:t>
+            <w:r>
+              <w:t xml:space="preserve">Legionaires cannot use </w:t>
             </w:r>
             <w:r>
               <w:rPr>
@@ -3894,11 +3808,9 @@
               <w:ind w:right="283"/>
               <w:outlineLvl w:val="2"/>
             </w:pPr>
-            <w:proofErr w:type="spellStart"/>
             <w:r>
               <w:t>Wargear</w:t>
             </w:r>
-            <w:proofErr w:type="spellEnd"/>
           </w:p>
           <w:p>
             <w:pPr>
@@ -3983,11 +3895,9 @@
               <w:ind w:right="283"/>
               <w:outlineLvl w:val="2"/>
             </w:pPr>
-            <w:proofErr w:type="spellStart"/>
             <w:r>
               <w:t>Wargear</w:t>
             </w:r>
-            <w:proofErr w:type="spellEnd"/>
           </w:p>
           <w:p>
             <w:pPr>
@@ -4049,27 +3959,13 @@
               <w:rPr>
                 <w:i/>
               </w:rPr>
-              <w:t xml:space="preserve">Weapon Platform, </w:t>
-            </w:r>
-            <w:proofErr w:type="gramStart"/>
-            <w:r>
-              <w:rPr>
-                <w:i/>
-              </w:rPr>
-              <w:t>Armored</w:t>
-            </w:r>
-            <w:r>
-              <w:rPr>
-                <w:i/>
-              </w:rPr>
-              <w:t>(</w:t>
-            </w:r>
-            <w:proofErr w:type="gramEnd"/>
-            <w:r>
-              <w:rPr>
-                <w:i/>
-              </w:rPr>
-              <w:t>15), may not receive Traits</w:t>
+              <w:t>Weapon Platform, Armored</w:t>
+            </w:r>
+            <w:r>
+              <w:rPr>
+                <w:i/>
+              </w:rPr>
+              <w:t>(15), may not receive Traits</w:t>
             </w:r>
           </w:p>
           <w:p>
@@ -4123,11 +4019,9 @@
               <w:ind w:right="283"/>
               <w:outlineLvl w:val="2"/>
             </w:pPr>
-            <w:proofErr w:type="spellStart"/>
             <w:r>
               <w:t>Wargear</w:t>
             </w:r>
-            <w:proofErr w:type="spellEnd"/>
           </w:p>
           <w:p>
             <w:pPr>
@@ -4240,16 +4134,8 @@
               <w:rPr>
                 <w:i/>
               </w:rPr>
-              <w:t xml:space="preserve">Rapid Fire, can’t </w:t>
-            </w:r>
-            <w:proofErr w:type="spellStart"/>
-            <w:r>
-              <w:rPr>
-                <w:i/>
-              </w:rPr>
-              <w:t>crit</w:t>
-            </w:r>
-            <w:proofErr w:type="spellEnd"/>
+              <w:t>Rapid Fire, can’t crit</w:t>
+            </w:r>
             <w:r>
               <w:rPr>
                 <w:i/>
@@ -4301,19 +4187,11 @@
             <w:r>
               <w:t xml:space="preserve">30cm, 8D, 3A, </w:t>
             </w:r>
-            <w:proofErr w:type="spellStart"/>
-            <w:r>
-              <w:rPr>
-                <w:i/>
-              </w:rPr>
-              <w:t>AoE</w:t>
-            </w:r>
-            <w:proofErr w:type="spellEnd"/>
-            <w:r>
-              <w:rPr>
-                <w:i/>
-              </w:rPr>
-              <w:t xml:space="preserve"> M</w:t>
+            <w:r>
+              <w:rPr>
+                <w:i/>
+              </w:rPr>
+              <w:t>AoE M</w:t>
             </w:r>
           </w:p>
         </w:tc>
@@ -4376,11 +4254,9 @@
               <w:ind w:right="-1"/>
               <w:outlineLvl w:val="2"/>
             </w:pPr>
-            <w:proofErr w:type="spellStart"/>
             <w:r>
               <w:t>Wargear</w:t>
             </w:r>
-            <w:proofErr w:type="spellEnd"/>
           </w:p>
           <w:p>
             <w:pPr>
@@ -4483,23 +4359,7 @@
               <w:ind w:right="-1"/>
             </w:pPr>
             <w:r>
-              <w:t xml:space="preserve">A Terminator carries a </w:t>
-            </w:r>
-            <w:proofErr w:type="spellStart"/>
-            <w:r>
-              <w:t>Minigun</w:t>
-            </w:r>
-            <w:proofErr w:type="spellEnd"/>
-            <w:r>
-              <w:t xml:space="preserve"> and a </w:t>
-            </w:r>
-            <w:proofErr w:type="spellStart"/>
-            <w:r>
-              <w:t>Powerfist</w:t>
-            </w:r>
-            <w:proofErr w:type="spellEnd"/>
-            <w:r>
-              <w:t>.</w:t>
+              <w:t>A Terminator carries a Minigun and a Powerfist.</w:t>
             </w:r>
           </w:p>
           <w:p>
@@ -4511,11 +4371,9 @@
               <w:ind w:right="-1"/>
               <w:outlineLvl w:val="2"/>
             </w:pPr>
-            <w:proofErr w:type="spellStart"/>
             <w:r>
               <w:t>Wargear</w:t>
             </w:r>
-            <w:proofErr w:type="spellEnd"/>
           </w:p>
           <w:p>
             <w:pPr>
@@ -4525,15 +4383,7 @@
               <w:ind w:right="-1"/>
             </w:pPr>
             <w:r>
-              <w:t xml:space="preserve">Terminators can only swap their </w:t>
-            </w:r>
-            <w:proofErr w:type="spellStart"/>
-            <w:r>
-              <w:t>Minigun</w:t>
-            </w:r>
-            <w:proofErr w:type="spellEnd"/>
-            <w:r>
-              <w:t xml:space="preserve"> for a Flamer or swap both weapons for a </w:t>
+              <w:t xml:space="preserve">Terminators can only swap their Minigun for a Flamer or swap both weapons for a </w:t>
             </w:r>
             <w:r>
               <w:rPr>
@@ -4544,19 +4394,11 @@
             <w:r>
               <w:t xml:space="preserve"> (30cm, 8D, 3A, </w:t>
             </w:r>
-            <w:proofErr w:type="spellStart"/>
-            <w:r>
-              <w:rPr>
-                <w:i/>
-              </w:rPr>
-              <w:t>AoE</w:t>
-            </w:r>
-            <w:proofErr w:type="spellEnd"/>
-            <w:r>
-              <w:rPr>
-                <w:i/>
-              </w:rPr>
-              <w:t xml:space="preserve"> M</w:t>
+            <w:r>
+              <w:rPr>
+                <w:i/>
+              </w:rPr>
+              <w:t>AoE M</w:t>
             </w:r>
             <w:r>
               <w:t>) or Power Claws.</w:t>
@@ -4651,11 +4493,9 @@
               <w:ind w:right="-1"/>
               <w:outlineLvl w:val="2"/>
             </w:pPr>
-            <w:proofErr w:type="spellStart"/>
             <w:r>
               <w:t>Wargear</w:t>
             </w:r>
-            <w:proofErr w:type="spellEnd"/>
           </w:p>
           <w:p>
             <w:pPr>
@@ -4685,12 +4525,12 @@
       <w:pPr>
         <w:pStyle w:val="Heading1"/>
       </w:pPr>
-      <w:bookmarkStart w:id="5" w:name="_Toc455072403"/>
+      <w:bookmarkStart w:id="4" w:name="_Toc455072403"/>
       <w:r>
         <w:lastRenderedPageBreak/>
         <w:t>Heroes</w:t>
       </w:r>
-      <w:bookmarkEnd w:id="5"/>
+      <w:bookmarkEnd w:id="4"/>
     </w:p>
     <w:tbl>
       <w:tblPr>
@@ -4755,23 +4595,7 @@
               <w:t>Pain &amp; Death</w:t>
             </w:r>
             <w:r>
-              <w:t xml:space="preserve">, which count as </w:t>
-            </w:r>
-            <w:proofErr w:type="spellStart"/>
-            <w:r>
-              <w:t>Stormbolters</w:t>
-            </w:r>
-            <w:proofErr w:type="spellEnd"/>
-            <w:r>
-              <w:t xml:space="preserve">. Additionally, he carries a Combat </w:t>
-            </w:r>
-            <w:proofErr w:type="spellStart"/>
-            <w:r>
-              <w:t>Knive</w:t>
-            </w:r>
-            <w:proofErr w:type="spellEnd"/>
-            <w:r>
-              <w:t>.</w:t>
+              <w:t>, which count as Stormbolters. Additionally, he carries a Combat Knive.</w:t>
             </w:r>
           </w:p>
           <w:p>
@@ -4923,13 +4747,8 @@
               <w:outlineLvl w:val="1"/>
             </w:pPr>
             <w:r>
-              <w:t xml:space="preserve">Kane </w:t>
-            </w:r>
-            <w:proofErr w:type="spellStart"/>
-            <w:r>
-              <w:t>Ravenborn</w:t>
-            </w:r>
-            <w:proofErr w:type="spellEnd"/>
+              <w:t>Kane Ravenborn</w:t>
+            </w:r>
           </w:p>
           <w:p>
             <w:pPr>
@@ -4948,15 +4767,7 @@
               <w:ind w:right="283"/>
             </w:pPr>
             <w:r>
-              <w:t xml:space="preserve">Kane </w:t>
-            </w:r>
-            <w:proofErr w:type="spellStart"/>
-            <w:r>
-              <w:t>Ravenborn</w:t>
-            </w:r>
-            <w:proofErr w:type="spellEnd"/>
-            <w:r>
-              <w:t xml:space="preserve"> carries </w:t>
+              <w:t xml:space="preserve">Kane Ravenborn carries </w:t>
             </w:r>
             <w:r>
               <w:rPr>
@@ -5062,21 +4873,8 @@
               <w:ind w:right="283"/>
               <w:outlineLvl w:val="1"/>
             </w:pPr>
-            <w:proofErr w:type="spellStart"/>
-            <w:r>
-              <w:t>Abar</w:t>
-            </w:r>
-            <w:proofErr w:type="spellEnd"/>
-            <w:r>
-              <w:t xml:space="preserve"> “</w:t>
-            </w:r>
-            <w:proofErr w:type="spellStart"/>
-            <w:r>
-              <w:t>Frak</w:t>
-            </w:r>
-            <w:proofErr w:type="spellEnd"/>
-            <w:r>
-              <w:t>” Tor</w:t>
+            <w:r>
+              <w:t>Abar “Frak” Tor</w:t>
             </w:r>
           </w:p>
           <w:p>
@@ -5093,13 +4891,8 @@
             <w:pPr>
               <w:ind w:right="283"/>
             </w:pPr>
-            <w:proofErr w:type="spellStart"/>
-            <w:r>
-              <w:t>Frak</w:t>
-            </w:r>
-            <w:proofErr w:type="spellEnd"/>
-            <w:r>
-              <w:t xml:space="preserve"> carries a custom-made </w:t>
+            <w:r>
+              <w:t xml:space="preserve">Frak carries a custom-made </w:t>
             </w:r>
             <w:r>
               <w:rPr>
@@ -5138,15 +4931,7 @@
               <w:ind w:right="283"/>
             </w:pPr>
             <w:r>
-              <w:t xml:space="preserve">If there are at least two units with a Missile Launcher in your Squad, </w:t>
-            </w:r>
-            <w:proofErr w:type="spellStart"/>
-            <w:r>
-              <w:t>Frak</w:t>
-            </w:r>
-            <w:proofErr w:type="spellEnd"/>
-            <w:r>
-              <w:t xml:space="preserve"> and them gain </w:t>
+              <w:t xml:space="preserve">If there are at least two units with a Missile Launcher in your Squad, Frak and them gain </w:t>
             </w:r>
             <w:r>
               <w:rPr>
@@ -5187,13 +4972,8 @@
             </w:pPr>
             <w:r>
               <w:lastRenderedPageBreak/>
-              <w:t xml:space="preserve">Mar </w:t>
-            </w:r>
-            <w:proofErr w:type="spellStart"/>
-            <w:r>
-              <w:t>Tanak</w:t>
-            </w:r>
-            <w:proofErr w:type="spellEnd"/>
+              <w:t>Mar Tanak</w:t>
+            </w:r>
           </w:p>
           <w:p>
             <w:pPr>
@@ -5212,19 +4992,11 @@
                 <w:i/>
               </w:rPr>
             </w:pPr>
-            <w:proofErr w:type="gramStart"/>
-            <w:r>
-              <w:rPr>
-                <w:i/>
-              </w:rPr>
-              <w:t>Armored(</w:t>
-            </w:r>
-            <w:proofErr w:type="gramEnd"/>
-            <w:r>
-              <w:rPr>
-                <w:i/>
-              </w:rPr>
-              <w:t>12)</w:t>
+            <w:r>
+              <w:rPr>
+                <w:i/>
+              </w:rPr>
+              <w:t>Armored(12)</w:t>
             </w:r>
           </w:p>
           <w:p>
@@ -5242,15 +5014,7 @@
               <w:ind w:right="283"/>
             </w:pPr>
             <w:r>
-              <w:t xml:space="preserve">Mar </w:t>
-            </w:r>
-            <w:proofErr w:type="spellStart"/>
-            <w:r>
-              <w:t>Tanak</w:t>
-            </w:r>
-            <w:proofErr w:type="spellEnd"/>
-            <w:r>
-              <w:t xml:space="preserve"> carries </w:t>
+              <w:t xml:space="preserve">Mar Tanak carries </w:t>
             </w:r>
             <w:r>
               <w:rPr>
@@ -5277,15 +5041,7 @@
               <w:ind w:right="283"/>
             </w:pPr>
             <w:r>
-              <w:t xml:space="preserve">Mar </w:t>
-            </w:r>
-            <w:proofErr w:type="spellStart"/>
-            <w:r>
-              <w:t>Tanak</w:t>
-            </w:r>
-            <w:proofErr w:type="spellEnd"/>
-            <w:r>
-              <w:t xml:space="preserve"> t</w:t>
+              <w:t>Mar Tanak t</w:t>
             </w:r>
             <w:r>
               <w:t>eleports anywhere on the battlefield. This Skill costs 4 AP.</w:t>
@@ -5306,23 +5062,7 @@
               <w:ind w:right="283"/>
             </w:pPr>
             <w:r>
-              <w:t xml:space="preserve">If there are at least two more Terminators in Mar </w:t>
-            </w:r>
-            <w:proofErr w:type="spellStart"/>
-            <w:r>
-              <w:t>Tanak’s</w:t>
-            </w:r>
-            <w:proofErr w:type="spellEnd"/>
-            <w:r>
-              <w:t xml:space="preserve"> Squad, he and all Terminators get a Homing Beacon. All Terminators and </w:t>
-            </w:r>
-            <w:proofErr w:type="spellStart"/>
-            <w:r>
-              <w:t>Tanak</w:t>
-            </w:r>
-            <w:proofErr w:type="spellEnd"/>
-            <w:r>
-              <w:t xml:space="preserve"> may teleport to (within 5cm) a Homing Beacon for 2</w:t>
+              <w:t>If there are at least two more Terminators in Mar Tanak’s Squad, he and all Terminators get a Homing Beacon. All Terminators and Tanak may teleport to (within 5cm) a Homing Beacon for 2</w:t>
             </w:r>
             <w:r>
               <w:t xml:space="preserve"> </w:t>
@@ -5341,14 +5081,9 @@
               <w:pStyle w:val="Heading2"/>
               <w:outlineLvl w:val="1"/>
             </w:pPr>
-            <w:proofErr w:type="spellStart"/>
             <w:r>
               <w:lastRenderedPageBreak/>
-              <w:t>Kalaman</w:t>
-            </w:r>
-            <w:proofErr w:type="spellEnd"/>
-            <w:r>
-              <w:t xml:space="preserve"> Tyr</w:t>
+              <w:t>Kalaman Tyr</w:t>
             </w:r>
           </w:p>
           <w:p>
@@ -5365,21 +5100,8 @@
               <w:keepNext/>
               <w:keepLines/>
             </w:pPr>
-            <w:proofErr w:type="spellStart"/>
-            <w:r>
-              <w:t>Kalaman</w:t>
-            </w:r>
-            <w:proofErr w:type="spellEnd"/>
-            <w:r>
-              <w:t xml:space="preserve"> Tyr carries a Bolter and a </w:t>
-            </w:r>
-            <w:proofErr w:type="spellStart"/>
-            <w:r>
-              <w:t>Stormshield</w:t>
-            </w:r>
-            <w:proofErr w:type="spellEnd"/>
-            <w:r>
-              <w:t>.</w:t>
+            <w:r>
+              <w:t>Kalaman Tyr carries a Bolter and a Stormshield.</w:t>
             </w:r>
           </w:p>
           <w:p>
@@ -5397,15 +5119,7 @@
               <w:keepLines/>
             </w:pPr>
             <w:r>
-              <w:t xml:space="preserve">When </w:t>
-            </w:r>
-            <w:proofErr w:type="spellStart"/>
-            <w:r>
-              <w:t>Kalaman</w:t>
-            </w:r>
-            <w:proofErr w:type="spellEnd"/>
-            <w:r>
-              <w:t xml:space="preserve"> Tyr goes on </w:t>
+              <w:t xml:space="preserve">When Kalaman Tyr goes on </w:t>
             </w:r>
             <w:r>
               <w:rPr>
@@ -5432,15 +5146,7 @@
               <w:keepLines/>
             </w:pPr>
             <w:r>
-              <w:t xml:space="preserve">If all other units in </w:t>
-            </w:r>
-            <w:proofErr w:type="spellStart"/>
-            <w:r>
-              <w:t>Kalaman’s</w:t>
-            </w:r>
-            <w:proofErr w:type="spellEnd"/>
-            <w:r>
-              <w:t xml:space="preserve"> Squad carry ranged weapons, they all may activate </w:t>
+              <w:t xml:space="preserve">If all other units in Kalaman’s Squad carry ranged weapons, they all may activate </w:t>
             </w:r>
             <w:r>
               <w:rPr>
@@ -5458,13 +5164,8 @@
               <w:outlineLvl w:val="1"/>
             </w:pPr>
             <w:r>
-              <w:t xml:space="preserve">Magus </w:t>
-            </w:r>
-            <w:proofErr w:type="spellStart"/>
-            <w:r>
-              <w:t>Tawren</w:t>
-            </w:r>
-            <w:proofErr w:type="spellEnd"/>
+              <w:t>Magus Tawren</w:t>
+            </w:r>
           </w:p>
           <w:p>
             <w:pPr>
@@ -5476,13 +5177,8 @@
             </w:r>
           </w:p>
           <w:p>
-            <w:proofErr w:type="spellStart"/>
-            <w:r>
-              <w:t>Tawren</w:t>
-            </w:r>
-            <w:proofErr w:type="spellEnd"/>
-            <w:r>
-              <w:t xml:space="preserve"> carries no weapons herself and may not attack.</w:t>
+            <w:r>
+              <w:t>Tawren carries no weapons herself and may not attack.</w:t>
             </w:r>
           </w:p>
           <w:p>
@@ -5496,15 +5192,7 @@
           </w:p>
           <w:p>
             <w:r>
-              <w:t xml:space="preserve">Magus </w:t>
-            </w:r>
-            <w:proofErr w:type="spellStart"/>
-            <w:r>
-              <w:t>Tawren</w:t>
-            </w:r>
-            <w:proofErr w:type="spellEnd"/>
-            <w:r>
-              <w:t xml:space="preserve"> is always guarded by two Skitarii Praetorians. They have 3HP, 12MM, 10DF and 1Crit.</w:t>
+              <w:t>Magus Tawren is always guarded by two Skitarii Praetorians. They have 3HP, 12MM, 10DF and 1Crit.</w:t>
             </w:r>
           </w:p>
           <w:p>
@@ -5520,15 +5208,7 @@
           </w:p>
           <w:p>
             <w:r>
-              <w:t xml:space="preserve">The Praetorians move with their Magus, and may attack once per round. They may not move more than 20cm away from </w:t>
-            </w:r>
-            <w:proofErr w:type="spellStart"/>
-            <w:r>
-              <w:t>Tawren</w:t>
-            </w:r>
-            <w:proofErr w:type="spellEnd"/>
-            <w:r>
-              <w:t>.</w:t>
+              <w:t>The Praetorians move with their Magus, and may attack once per round. They may not move more than 20cm away from Tawren.</w:t>
             </w:r>
           </w:p>
           <w:p>
@@ -5542,15 +5222,7 @@
           </w:p>
           <w:p>
             <w:r>
-              <w:t xml:space="preserve">If all units in Magus </w:t>
-            </w:r>
-            <w:proofErr w:type="spellStart"/>
-            <w:r>
-              <w:t>Tawren’s</w:t>
-            </w:r>
-            <w:proofErr w:type="spellEnd"/>
-            <w:r>
-              <w:t xml:space="preserve"> Squad are equipped with Combat Visors, the</w:t>
+              <w:t>If all units in Magus Tawren’s Squad are equipped with Combat Visors, the</w:t>
             </w:r>
             <w:r>
               <w:t xml:space="preserve"> MM</w:t>
@@ -5567,14 +5239,9 @@
               <w:pStyle w:val="Heading2"/>
               <w:outlineLvl w:val="1"/>
             </w:pPr>
-            <w:proofErr w:type="spellStart"/>
             <w:r>
               <w:lastRenderedPageBreak/>
-              <w:t>Eversor</w:t>
-            </w:r>
-            <w:proofErr w:type="spellEnd"/>
-            <w:r>
-              <w:t xml:space="preserve"> Assassin</w:t>
+              <w:t>Eversor Assassin</w:t>
             </w:r>
           </w:p>
           <w:p>
@@ -5602,23 +5269,7 @@
           </w:p>
           <w:p>
             <w:r>
-              <w:t xml:space="preserve">The </w:t>
-            </w:r>
-            <w:proofErr w:type="spellStart"/>
-            <w:r>
-              <w:t>Eversor</w:t>
-            </w:r>
-            <w:proofErr w:type="spellEnd"/>
-            <w:r>
-              <w:t xml:space="preserve"> Assassin carries an </w:t>
-            </w:r>
-            <w:proofErr w:type="spellStart"/>
-            <w:r>
-              <w:t>Executioneer</w:t>
-            </w:r>
-            <w:proofErr w:type="spellEnd"/>
-            <w:r>
-              <w:t xml:space="preserve"> Pistol (20cm, 12D, 2A, </w:t>
+              <w:t xml:space="preserve">The Eversor Assassin carries an Executioneer Pistol (20cm, 12D, 2A, </w:t>
             </w:r>
             <w:r>
               <w:rPr>
@@ -5627,15 +5278,7 @@
               <w:t>Weak Spots</w:t>
             </w:r>
             <w:r>
-              <w:t xml:space="preserve">) and two </w:t>
-            </w:r>
-            <w:proofErr w:type="spellStart"/>
-            <w:r>
-              <w:t>Shadowblades</w:t>
-            </w:r>
-            <w:proofErr w:type="spellEnd"/>
-            <w:r>
-              <w:t xml:space="preserve"> (Melee, 10D, 2A, </w:t>
+              <w:t xml:space="preserve">) and two Shadowblades (Melee, 10D, 2A, </w:t>
             </w:r>
             <w:r>
               <w:rPr>
@@ -5661,15 +5304,7 @@
           </w:p>
           <w:p>
             <w:r>
-              <w:t xml:space="preserve">The </w:t>
-            </w:r>
-            <w:proofErr w:type="spellStart"/>
-            <w:r>
-              <w:t>Eversor</w:t>
-            </w:r>
-            <w:proofErr w:type="spellEnd"/>
-            <w:r>
-              <w:t xml:space="preserve"> Assassin melts with the shadows</w:t>
+              <w:t>The Eversor Assassin melts with the shadows</w:t>
             </w:r>
             <w:r>
               <w:t xml:space="preserve"> to strike their target unseen and gains </w:t>
@@ -5694,13 +5329,8 @@
             </w:r>
           </w:p>
           <w:p>
-            <w:proofErr w:type="spellStart"/>
-            <w:r>
-              <w:t>Eversor</w:t>
-            </w:r>
-            <w:proofErr w:type="spellEnd"/>
-            <w:r>
-              <w:t xml:space="preserve"> Assassins work best on their own. When they attack from stealth with no ally within 30cm, they get +2 Critical and +1 Attack for ranged attacks, or +1 Attack for each weapon in melee.</w:t>
+            <w:r>
+              <w:t>Eversor Assassins work best on their own. When they attack from stealth with no ally within 30cm, they get +2 Critical and +1 Attack for ranged attacks, or +1 Attack for each weapon in melee.</w:t>
             </w:r>
           </w:p>
         </w:tc>
@@ -5735,12 +5365,12 @@
       <w:pPr>
         <w:pStyle w:val="Heading1"/>
       </w:pPr>
-      <w:bookmarkStart w:id="6" w:name="_Toc455072404"/>
+      <w:bookmarkStart w:id="5" w:name="_Toc455072404"/>
       <w:r>
         <w:lastRenderedPageBreak/>
         <w:t>Weapons</w:t>
       </w:r>
-      <w:bookmarkEnd w:id="6"/>
+      <w:bookmarkEnd w:id="5"/>
     </w:p>
     <w:p/>
     <w:tbl>
@@ -6827,19 +6457,11 @@
                 <w:b w:val="0"/>
               </w:rPr>
             </w:pPr>
-            <w:proofErr w:type="spellStart"/>
             <w:r>
               <w:rPr>
                 <w:b w:val="0"/>
               </w:rPr>
-              <w:t>Grav</w:t>
-            </w:r>
-            <w:proofErr w:type="spellEnd"/>
-            <w:r>
-              <w:rPr>
-                <w:b w:val="0"/>
-              </w:rPr>
-              <w:t xml:space="preserve"> Pistol</w:t>
+              <w:t>Grav Pistol</w:t>
             </w:r>
           </w:p>
         </w:tc>
@@ -6998,16 +6620,8 @@
               <w:rPr>
                 <w:i/>
               </w:rPr>
-              <w:t xml:space="preserve">Rapid Fire, can’t </w:t>
-            </w:r>
-            <w:proofErr w:type="spellStart"/>
-            <w:r>
-              <w:rPr>
-                <w:i/>
-              </w:rPr>
-              <w:t>crit</w:t>
-            </w:r>
-            <w:proofErr w:type="spellEnd"/>
+              <w:t>Rapid Fire, can’t crit</w:t>
+            </w:r>
           </w:p>
         </w:tc>
         <w:tc>
@@ -7378,14 +6992,12 @@
                 <w:b w:val="0"/>
               </w:rPr>
             </w:pPr>
-            <w:proofErr w:type="spellStart"/>
             <w:r>
               <w:rPr>
                 <w:b w:val="0"/>
               </w:rPr>
               <w:t>Lasgun</w:t>
             </w:r>
-            <w:proofErr w:type="spellEnd"/>
           </w:p>
         </w:tc>
         <w:tc>
@@ -7577,19 +7189,11 @@
                 <w:b w:val="0"/>
               </w:rPr>
             </w:pPr>
-            <w:proofErr w:type="spellStart"/>
             <w:r>
               <w:rPr>
                 <w:b w:val="0"/>
               </w:rPr>
-              <w:t>Grav</w:t>
-            </w:r>
-            <w:proofErr w:type="spellEnd"/>
-            <w:r>
-              <w:rPr>
-                <w:b w:val="0"/>
-              </w:rPr>
-              <w:t xml:space="preserve"> Gun</w:t>
+              <w:t>Grav Gun</w:t>
             </w:r>
           </w:p>
         </w:tc>
@@ -7847,16 +7451,8 @@
               <w:rPr>
                 <w:i/>
               </w:rPr>
-              <w:t xml:space="preserve">Weak Spots, Scope, +4 </w:t>
-            </w:r>
-            <w:proofErr w:type="spellStart"/>
-            <w:r>
-              <w:rPr>
-                <w:i/>
-              </w:rPr>
-              <w:t>Crit</w:t>
-            </w:r>
-            <w:proofErr w:type="spellEnd"/>
+              <w:t>Weak Spots, Scope, +4 Crit</w:t>
+            </w:r>
           </w:p>
         </w:tc>
         <w:tc>
@@ -7981,14 +7577,12 @@
                 <w:b w:val="0"/>
               </w:rPr>
             </w:pPr>
-            <w:proofErr w:type="spellStart"/>
             <w:r>
               <w:rPr>
                 <w:b w:val="0"/>
               </w:rPr>
               <w:t>Minigun</w:t>
             </w:r>
-            <w:proofErr w:type="spellEnd"/>
           </w:p>
         </w:tc>
         <w:tc>
@@ -8048,16 +7642,8 @@
               <w:rPr>
                 <w:i/>
               </w:rPr>
-              <w:t xml:space="preserve">Rapid Fire, can’t </w:t>
-            </w:r>
-            <w:proofErr w:type="spellStart"/>
-            <w:r>
-              <w:rPr>
-                <w:i/>
-              </w:rPr>
-              <w:t>crit</w:t>
-            </w:r>
-            <w:proofErr w:type="spellEnd"/>
+              <w:t>Rapid Fire, can’t crit</w:t>
+            </w:r>
           </w:p>
         </w:tc>
         <w:tc>
@@ -8428,14 +8014,12 @@
                 <w:b w:val="0"/>
               </w:rPr>
             </w:pPr>
-            <w:proofErr w:type="spellStart"/>
             <w:r>
               <w:rPr>
                 <w:b w:val="0"/>
               </w:rPr>
               <w:t>Multimelta</w:t>
             </w:r>
-            <w:proofErr w:type="spellEnd"/>
           </w:p>
         </w:tc>
         <w:tc>
@@ -8734,12 +8318,12 @@
       <w:pPr>
         <w:pStyle w:val="Heading1"/>
       </w:pPr>
-      <w:bookmarkStart w:id="7" w:name="_Toc455072405"/>
+      <w:bookmarkStart w:id="6" w:name="_Toc455072405"/>
       <w:r>
         <w:lastRenderedPageBreak/>
         <w:t>Equipment</w:t>
       </w:r>
-      <w:bookmarkEnd w:id="7"/>
+      <w:bookmarkEnd w:id="6"/>
     </w:p>
     <w:p>
       <w:r>
@@ -8801,13 +8385,8 @@
               <w:ind w:right="422"/>
               <w:outlineLvl w:val="2"/>
             </w:pPr>
-            <w:proofErr w:type="spellStart"/>
-            <w:r>
-              <w:t>Frak</w:t>
-            </w:r>
-            <w:proofErr w:type="spellEnd"/>
-            <w:r>
-              <w:t>-Grenade</w:t>
+            <w:r>
+              <w:t>Frak-Grenade</w:t>
             </w:r>
             <w:r>
               <w:tab/>
@@ -9009,13 +8588,8 @@
               <w:ind w:right="422"/>
               <w:outlineLvl w:val="2"/>
             </w:pPr>
-            <w:proofErr w:type="spellStart"/>
-            <w:r>
-              <w:t>Grav</w:t>
-            </w:r>
-            <w:proofErr w:type="spellEnd"/>
-            <w:r>
-              <w:t>-Grenade</w:t>
+            <w:r>
+              <w:t>Grav-Grenade</w:t>
             </w:r>
             <w:r>
               <w:tab/>
@@ -9354,12 +8928,12 @@
       <w:pPr>
         <w:pStyle w:val="Heading1"/>
       </w:pPr>
-      <w:bookmarkStart w:id="8" w:name="_Toc455072406"/>
+      <w:bookmarkStart w:id="7" w:name="_Toc455072406"/>
       <w:r>
         <w:lastRenderedPageBreak/>
         <w:t>Upgrades</w:t>
       </w:r>
-      <w:bookmarkEnd w:id="8"/>
+      <w:bookmarkEnd w:id="7"/>
     </w:p>
     <w:p>
       <w:pPr>
@@ -9588,13 +9162,8 @@
               <w:ind w:right="444"/>
               <w:outlineLvl w:val="2"/>
             </w:pPr>
-            <w:proofErr w:type="spellStart"/>
-            <w:r>
-              <w:t>ArPen</w:t>
-            </w:r>
-            <w:proofErr w:type="spellEnd"/>
-            <w:r>
-              <w:t xml:space="preserve"> Rounds</w:t>
+            <w:r>
+              <w:t>ArPen Rounds</w:t>
             </w:r>
             <w:r>
               <w:tab/>
@@ -9685,7 +9254,15 @@
               <w:ind w:right="444"/>
             </w:pPr>
             <w:r>
-              <w:t xml:space="preserve">When a unit is hit with a Tracer Round, any subsequent ranged attackers get a +5 bonus to MM. </w:t>
+              <w:t>When a unit is hit with a Tracer Round</w:t>
+            </w:r>
+            <w:r>
+              <w:t>, any subsequent ranged attack</w:t>
+            </w:r>
+            <w:bookmarkStart w:id="8" w:name="_GoBack"/>
+            <w:bookmarkEnd w:id="8"/>
+            <w:r>
+              <w:t xml:space="preserve">s get a +5 bonus to MM. </w:t>
             </w:r>
           </w:p>
           <w:p>
@@ -9697,11 +9274,9 @@
               <w:ind w:right="444"/>
               <w:outlineLvl w:val="2"/>
             </w:pPr>
-            <w:proofErr w:type="spellStart"/>
             <w:r>
               <w:t>Mastercrafted</w:t>
             </w:r>
-            <w:proofErr w:type="spellEnd"/>
             <w:r>
               <w:tab/>
             </w:r>
@@ -9845,11 +9420,9 @@
               </w:tabs>
               <w:outlineLvl w:val="2"/>
             </w:pPr>
-            <w:proofErr w:type="spellStart"/>
             <w:r>
               <w:t>Mastercrafted</w:t>
             </w:r>
-            <w:proofErr w:type="spellEnd"/>
             <w:r>
               <w:tab/>
             </w:r>
@@ -9871,10 +9444,7 @@
               <w:t>Gives +2 Damage and +3 CB.</w:t>
             </w:r>
             <w:r>
-              <w:t xml:space="preserve"> </w:t>
-            </w:r>
-            <w:r>
-              <w:t xml:space="preserve">Only for </w:t>
+              <w:t xml:space="preserve"> Only for </w:t>
             </w:r>
             <w:r>
               <w:rPr>
@@ -9955,19 +9525,11 @@
             <w:r>
               <w:t xml:space="preserve"> </w:t>
             </w:r>
-            <w:proofErr w:type="gramStart"/>
-            <w:r>
-              <w:rPr>
-                <w:i/>
-              </w:rPr>
-              <w:t>Dodge(</w:t>
-            </w:r>
-            <w:proofErr w:type="gramEnd"/>
-            <w:r>
-              <w:rPr>
-                <w:i/>
-              </w:rPr>
-              <w:t>5)</w:t>
+            <w:r>
+              <w:rPr>
+                <w:i/>
+              </w:rPr>
+              <w:t>Dodge(5)</w:t>
             </w:r>
             <w:r>
               <w:t>.</w:t>
@@ -10068,7 +9630,6 @@
       <w:r>
         <w:t xml:space="preserve">does not require </w:t>
       </w:r>
-      <w:proofErr w:type="gramStart"/>
       <w:r>
         <w:rPr>
           <w:i/>
@@ -10076,11 +9637,7 @@
         <w:t>Captain</w:t>
       </w:r>
       <w:r>
-        <w:t>,</w:t>
-      </w:r>
-      <w:proofErr w:type="gramEnd"/>
-      <w:r>
-        <w:t xml:space="preserve"> bonuses don’t stack</w:t>
+        <w:t>, bonuses don’t stack</w:t>
       </w:r>
       <w:r>
         <w:t>/add up</w:t>
@@ -10154,8 +9711,24 @@
             <w:tcW w:w="2977" w:type="dxa"/>
           </w:tcPr>
           <w:p>
+            <w:pPr>
+              <w:rPr>
+                <w:b w:val="0"/>
+                <w:i/>
+              </w:rPr>
+            </w:pPr>
             <w:r>
               <w:t>Sergeant</w:t>
+            </w:r>
+            <w:r>
+              <w:t xml:space="preserve"> </w:t>
+            </w:r>
+            <w:r>
+              <w:rPr>
+                <w:b w:val="0"/>
+                <w:i/>
+              </w:rPr>
+              <w:t>(Sgt.)</w:t>
             </w:r>
           </w:p>
         </w:tc>
@@ -10196,8 +9769,24 @@
             <w:tcW w:w="2977" w:type="dxa"/>
           </w:tcPr>
           <w:p>
+            <w:pPr>
+              <w:rPr>
+                <w:b w:val="0"/>
+                <w:i/>
+              </w:rPr>
+            </w:pPr>
             <w:r>
               <w:t>Captain</w:t>
+            </w:r>
+            <w:r>
+              <w:t xml:space="preserve"> </w:t>
+            </w:r>
+            <w:r>
+              <w:rPr>
+                <w:b w:val="0"/>
+                <w:i/>
+              </w:rPr>
+              <w:t>(Cpn.)</w:t>
             </w:r>
           </w:p>
         </w:tc>
@@ -10239,8 +9828,24 @@
             <w:tcW w:w="2977" w:type="dxa"/>
           </w:tcPr>
           <w:p>
+            <w:pPr>
+              <w:rPr>
+                <w:b w:val="0"/>
+                <w:i/>
+              </w:rPr>
+            </w:pPr>
             <w:r>
               <w:t>Commander</w:t>
+            </w:r>
+            <w:r>
+              <w:t xml:space="preserve"> </w:t>
+            </w:r>
+            <w:r>
+              <w:rPr>
+                <w:b w:val="0"/>
+                <w:i/>
+              </w:rPr>
+              <w:t>(Cmd.)</w:t>
             </w:r>
           </w:p>
         </w:tc>
@@ -10378,11 +9983,9 @@
                   <w:pPr>
                     <w:jc w:val="center"/>
                   </w:pPr>
-                  <w:proofErr w:type="spellStart"/>
                   <w:r>
                     <w:t>Hipshots</w:t>
                   </w:r>
-                  <w:proofErr w:type="spellEnd"/>
                 </w:p>
               </w:tc>
               <w:tc>
@@ -10452,81 +10055,129 @@
                   <w:pPr>
                     <w:jc w:val="center"/>
                   </w:pPr>
-                  <w:proofErr w:type="spellStart"/>
                   <w:r>
                     <w:t>Bulletstorm</w:t>
                   </w:r>
-                  <w:proofErr w:type="spellEnd"/>
                 </w:p>
               </w:tc>
             </w:tr>
           </w:tbl>
           <w:p/>
           <w:p>
-            <w:proofErr w:type="spellStart"/>
             <w:r>
               <w:rPr>
                 <w:b/>
               </w:rPr>
-              <w:t>Hipshots</w:t>
-            </w:r>
-            <w:proofErr w:type="spellEnd"/>
+              <w:t>Hipshots:</w:t>
+            </w:r>
             <w:r>
               <w:rPr>
                 <w:b/>
               </w:rPr>
-              <w:t>:</w:t>
-            </w:r>
+              <w:t xml:space="preserve"> </w:t>
+            </w:r>
+            <w:r>
+              <w:t>Get +3 MM after moving</w:t>
+            </w:r>
+          </w:p>
+          <w:p>
+            <w:pPr>
+              <w:rPr>
+                <w:i/>
+              </w:rPr>
+            </w:pPr>
             <w:r>
               <w:rPr>
                 <w:b/>
               </w:rPr>
+              <w:t xml:space="preserve">Take Aim: </w:t>
+            </w:r>
+            <w:r>
+              <w:t>Get +3 MM when</w:t>
+            </w:r>
+            <w:r>
+              <w:t xml:space="preserve"> not moving</w:t>
+            </w:r>
+          </w:p>
+          <w:p>
+            <w:r>
+              <w:rPr>
+                <w:b/>
+              </w:rPr>
+              <w:t>Close Quarters:</w:t>
+            </w:r>
+            <w:r>
+              <w:rPr>
+                <w:b/>
+              </w:rPr>
               <w:t xml:space="preserve"> </w:t>
             </w:r>
             <w:r>
-              <w:t>Get +3 MM after moving</w:t>
-            </w:r>
-          </w:p>
-          <w:p>
-            <w:pPr>
-              <w:rPr>
-                <w:i/>
-              </w:rPr>
-            </w:pPr>
+              <w:t>Get +</w:t>
+            </w:r>
+            <w:r>
+              <w:t>2</w:t>
+            </w:r>
+            <w:r>
+              <w:t xml:space="preserve"> Critical</w:t>
+            </w:r>
+            <w:r>
+              <w:t xml:space="preserve"> when shooting at a target within 20cm.</w:t>
+            </w:r>
+          </w:p>
+          <w:p>
             <w:r>
               <w:rPr>
                 <w:b/>
               </w:rPr>
-              <w:t xml:space="preserve">Take Aim: </w:t>
-            </w:r>
-            <w:r>
-              <w:t>Get +3 MM when</w:t>
-            </w:r>
-            <w:r>
-              <w:t xml:space="preserve"> not moving</w:t>
-            </w:r>
-          </w:p>
-          <w:p>
+              <w:t>Snapshots:</w:t>
+            </w:r>
             <w:r>
               <w:rPr>
                 <w:b/>
               </w:rPr>
-              <w:t>Close Quarters:</w:t>
-            </w:r>
+              <w:t xml:space="preserve"> </w:t>
+            </w:r>
+            <w:r>
+              <w:t>When an enemy moves within 15cm of you, fire a ranged attack against them. Once per round.</w:t>
+            </w:r>
+            <w:r>
+              <w:t xml:space="preserve"> Doesn’t work while </w:t>
+            </w:r>
+            <w:r>
+              <w:rPr>
+                <w:i/>
+              </w:rPr>
+              <w:t>Shocked</w:t>
+            </w:r>
+            <w:r>
+              <w:t>.</w:t>
+            </w:r>
+          </w:p>
+          <w:p>
             <w:r>
               <w:rPr>
                 <w:b/>
               </w:rPr>
+              <w:t>Headhunter:</w:t>
+            </w:r>
+            <w:r>
+              <w:rPr>
+                <w:b/>
+              </w:rPr>
               <w:t xml:space="preserve"> </w:t>
             </w:r>
             <w:r>
-              <w:t>Get +</w:t>
-            </w:r>
-            <w:r>
-              <w:t>1 Critical</w:t>
-            </w:r>
-            <w:r>
-              <w:t xml:space="preserve"> when shooting at a target within 20cm.</w:t>
+              <w:t xml:space="preserve">All attacks gain the </w:t>
+            </w:r>
+            <w:r>
+              <w:rPr>
+                <w:i/>
+              </w:rPr>
+              <w:t xml:space="preserve">Weak Spots </w:t>
+            </w:r>
+            <w:r>
+              <w:t>special rule.</w:t>
             </w:r>
           </w:p>
           <w:p>
@@ -10534,70 +10185,7 @@
               <w:rPr>
                 <w:b/>
               </w:rPr>
-              <w:t>Snapshots:</w:t>
-            </w:r>
-            <w:r>
-              <w:rPr>
-                <w:b/>
-              </w:rPr>
-              <w:t xml:space="preserve"> </w:t>
-            </w:r>
-            <w:r>
-              <w:t>When an enemy moves within 15cm of you, fire a ranged attack against them. Once per round.</w:t>
-            </w:r>
-            <w:r>
-              <w:t xml:space="preserve"> Doesn’t work while </w:t>
-            </w:r>
-            <w:r>
-              <w:rPr>
-                <w:i/>
-              </w:rPr>
-              <w:t>Shocked</w:t>
-            </w:r>
-            <w:r>
-              <w:t>.</w:t>
-            </w:r>
-          </w:p>
-          <w:p>
-            <w:r>
-              <w:rPr>
-                <w:b/>
-              </w:rPr>
-              <w:t>Headhunter:</w:t>
-            </w:r>
-            <w:r>
-              <w:rPr>
-                <w:b/>
-              </w:rPr>
-              <w:t xml:space="preserve"> </w:t>
-            </w:r>
-            <w:r>
-              <w:t xml:space="preserve">All attacks gain the </w:t>
-            </w:r>
-            <w:r>
-              <w:rPr>
-                <w:i/>
-              </w:rPr>
-              <w:t xml:space="preserve">Weak Spots </w:t>
-            </w:r>
-            <w:r>
-              <w:t>special rule.</w:t>
-            </w:r>
-          </w:p>
-          <w:p>
-            <w:proofErr w:type="spellStart"/>
-            <w:r>
-              <w:rPr>
-                <w:b/>
-              </w:rPr>
-              <w:t>Bulletstorm</w:t>
-            </w:r>
-            <w:proofErr w:type="spellEnd"/>
-            <w:r>
-              <w:rPr>
-                <w:b/>
-              </w:rPr>
-              <w:t>:</w:t>
+              <w:t>Bulletstorm:</w:t>
             </w:r>
             <w:r>
               <w:t xml:space="preserve"> After two ranged attack in one round, gain 2 AP for this round.</w:t>
@@ -10767,19 +10355,11 @@
             <w:r>
               <w:t xml:space="preserve">becomes </w:t>
             </w:r>
-            <w:proofErr w:type="gramStart"/>
-            <w:r>
-              <w:rPr>
-                <w:i/>
-              </w:rPr>
-              <w:t>Armored(</w:t>
-            </w:r>
-            <w:proofErr w:type="gramEnd"/>
-            <w:r>
-              <w:rPr>
-                <w:i/>
-              </w:rPr>
-              <w:t>12)</w:t>
+            <w:r>
+              <w:rPr>
+                <w:i/>
+              </w:rPr>
+              <w:t>Armored(12)</w:t>
             </w:r>
           </w:p>
           <w:p>
@@ -11030,19 +10610,11 @@
             <w:r>
               <w:t xml:space="preserve">You get </w:t>
             </w:r>
-            <w:proofErr w:type="gramStart"/>
-            <w:r>
-              <w:rPr>
-                <w:i/>
-              </w:rPr>
-              <w:t>Dodge(</w:t>
-            </w:r>
-            <w:proofErr w:type="gramEnd"/>
-            <w:r>
-              <w:rPr>
-                <w:i/>
-              </w:rPr>
-              <w:t>5)</w:t>
+            <w:r>
+              <w:rPr>
+                <w:i/>
+              </w:rPr>
+              <w:t>Dodge(5)</w:t>
             </w:r>
           </w:p>
           <w:p>
@@ -11245,15 +10817,7 @@
               <w:t>To-Wound</w:t>
             </w:r>
             <w:r>
-              <w:t xml:space="preserve"> roll for every attack your enemy makes, but you </w:t>
-            </w:r>
-            <w:proofErr w:type="gramStart"/>
-            <w:r>
-              <w:t>have  0</w:t>
-            </w:r>
-            <w:proofErr w:type="gramEnd"/>
-            <w:r>
-              <w:t xml:space="preserve"> DF</w:t>
+              <w:t xml:space="preserve"> roll for every attack your enemy makes, but you have  0 DF</w:t>
             </w:r>
           </w:p>
           <w:p>
@@ -11457,13 +11021,8 @@
               </w:rPr>
               <w:t xml:space="preserve"> </w:t>
             </w:r>
-            <w:proofErr w:type="spellStart"/>
-            <w:r>
-              <w:t>AoE</w:t>
-            </w:r>
-            <w:proofErr w:type="spellEnd"/>
-            <w:r>
-              <w:t>/Cone based attacks gain +1 damage</w:t>
+            <w:r>
+              <w:t>AoE/Cone based attacks gain +1 damage</w:t>
             </w:r>
           </w:p>
           <w:p>
@@ -11491,15 +11050,7 @@
               <w:t xml:space="preserve"> </w:t>
             </w:r>
             <w:r>
-              <w:t>The unit closest to the center (</w:t>
-            </w:r>
-            <w:proofErr w:type="spellStart"/>
-            <w:r>
-              <w:t>AoE</w:t>
-            </w:r>
-            <w:proofErr w:type="spellEnd"/>
-            <w:r>
-              <w:t>) / closest to you (Cone) takes one extra hit</w:t>
+              <w:t>The unit closest to the center (AoE) / closest to you (Cone) takes one extra hit</w:t>
             </w:r>
           </w:p>
           <w:p>
@@ -11519,15 +11070,7 @@
               <w:t xml:space="preserve">To-Wound </w:t>
             </w:r>
             <w:r>
-              <w:t xml:space="preserve">rolls with </w:t>
-            </w:r>
-            <w:proofErr w:type="spellStart"/>
-            <w:r>
-              <w:t>AoE</w:t>
-            </w:r>
-            <w:proofErr w:type="spellEnd"/>
-            <w:r>
-              <w:t>/Cone based attacks</w:t>
+              <w:t>rolls with AoE/Cone based attacks</w:t>
             </w:r>
           </w:p>
           <w:p>
@@ -11538,31 +11081,7 @@
               <w:t>Overload:</w:t>
             </w:r>
             <w:r>
-              <w:t xml:space="preserve"> Cone becomes Cone </w:t>
-            </w:r>
-            <w:proofErr w:type="gramStart"/>
-            <w:r>
-              <w:t>X,</w:t>
-            </w:r>
-            <w:proofErr w:type="gramEnd"/>
-            <w:r>
-              <w:t xml:space="preserve"> </w:t>
-            </w:r>
-            <w:proofErr w:type="spellStart"/>
-            <w:r>
-              <w:t>AoE</w:t>
-            </w:r>
-            <w:proofErr w:type="spellEnd"/>
-            <w:r>
-              <w:t xml:space="preserve"> S/M becomes </w:t>
-            </w:r>
-            <w:proofErr w:type="spellStart"/>
-            <w:r>
-              <w:t>AoE</w:t>
-            </w:r>
-            <w:proofErr w:type="spellEnd"/>
-            <w:r>
-              <w:t xml:space="preserve"> M/L</w:t>
+              <w:t xml:space="preserve"> Cone becomes Cone X, AoE S/M becomes AoE M/L</w:t>
             </w:r>
           </w:p>
         </w:tc>
@@ -11593,14 +11112,12 @@
                   <w:pPr>
                     <w:pStyle w:val="TraitHeader"/>
                   </w:pPr>
-                  <w:proofErr w:type="spellStart"/>
                   <w:r>
                     <w:rPr>
                       <w:i w:val="0"/>
                     </w:rPr>
                     <w:t>Apothecarian</w:t>
                   </w:r>
-                  <w:proofErr w:type="spellEnd"/>
                 </w:p>
               </w:tc>
             </w:tr>
@@ -11715,13 +11232,8 @@
               <w:t xml:space="preserve">Well Equipped: </w:t>
             </w:r>
             <w:r>
-              <w:t xml:space="preserve">Med-Kits are free for the </w:t>
-            </w:r>
-            <w:proofErr w:type="spellStart"/>
-            <w:r>
-              <w:t>Apothecarian</w:t>
-            </w:r>
-            <w:proofErr w:type="spellEnd"/>
+              <w:t>Med-Kits are free for the Apothecarian</w:t>
+            </w:r>
           </w:p>
           <w:p>
             <w:r>
@@ -11867,7 +11379,6 @@
                       <w:spacing w:val="24"/>
                     </w:rPr>
                   </w:pPr>
-                  <w:proofErr w:type="spellStart"/>
                   <w:r>
                     <w:rPr>
                       <w:b/>
@@ -11877,7 +11388,6 @@
                     </w:rPr>
                     <w:t>Techmarine</w:t>
                   </w:r>
-                  <w:proofErr w:type="spellEnd"/>
                 </w:p>
               </w:tc>
             </w:tr>
@@ -12004,15 +11514,7 @@
               <w:t xml:space="preserve"> </w:t>
             </w:r>
             <w:r>
-              <w:t xml:space="preserve">You get a Servitor with 2 HP, 8 MM, 8 CS and a </w:t>
-            </w:r>
-            <w:proofErr w:type="spellStart"/>
-            <w:r>
-              <w:t>Lasgun</w:t>
-            </w:r>
-            <w:proofErr w:type="spellEnd"/>
-            <w:r>
-              <w:t xml:space="preserve"> (30cm, 8, 2, </w:t>
+              <w:t xml:space="preserve">You get a Servitor with 2 HP, 8 MM, 8 CS and a Lasgun (30cm, 8, 2, </w:t>
             </w:r>
             <w:r>
               <w:rPr>
@@ -12064,7 +11566,13 @@
               <w:t xml:space="preserve">Armor </w:t>
             </w:r>
             <w:r>
-              <w:t xml:space="preserve">rolls get a +2 bonus </w:t>
+              <w:t>rolls get a +2 bonus</w:t>
+            </w:r>
+            <w:r>
+              <w:t xml:space="preserve"> (-2 on all rolls, 10 -&gt; 8)</w:t>
+            </w:r>
+            <w:r>
+              <w:t xml:space="preserve"> </w:t>
             </w:r>
           </w:p>
           <w:p>
@@ -12517,11 +12025,9 @@
             <w:tcW w:w="5467" w:type="dxa"/>
           </w:tcPr>
           <w:p>
-            <w:proofErr w:type="spellStart"/>
             <w:r>
               <w:t>Warpfire</w:t>
             </w:r>
-            <w:proofErr w:type="spellEnd"/>
           </w:p>
         </w:tc>
         <w:tc>
@@ -12899,15 +12405,7 @@
               <w:cnfStyle w:val="000000000000" w:firstRow="0" w:lastRow="0" w:firstColumn="0" w:lastColumn="0" w:oddVBand="0" w:evenVBand="0" w:oddHBand="0" w:evenHBand="0" w:firstRowFirstColumn="0" w:firstRowLastColumn="0" w:lastRowFirstColumn="0" w:lastRowLastColumn="0"/>
             </w:pPr>
             <w:r>
-              <w:t>20cm/</w:t>
-            </w:r>
-            <w:proofErr w:type="spellStart"/>
-            <w:r>
-              <w:t>AoE</w:t>
-            </w:r>
-            <w:proofErr w:type="spellEnd"/>
-            <w:r>
-              <w:t xml:space="preserve"> M</w:t>
+              <w:t>20cm/AoE M</w:t>
             </w:r>
           </w:p>
         </w:tc>
@@ -12965,13 +12463,8 @@
               <w:jc w:val="center"/>
               <w:cnfStyle w:val="000000100000" w:firstRow="0" w:lastRow="0" w:firstColumn="0" w:lastColumn="0" w:oddVBand="0" w:evenVBand="0" w:oddHBand="1" w:evenHBand="0" w:firstRowFirstColumn="0" w:firstRowLastColumn="0" w:lastRowFirstColumn="0" w:lastRowLastColumn="0"/>
             </w:pPr>
-            <w:proofErr w:type="spellStart"/>
-            <w:r>
-              <w:t>AoE</w:t>
-            </w:r>
-            <w:proofErr w:type="spellEnd"/>
-            <w:r>
-              <w:t xml:space="preserve"> L</w:t>
+            <w:r>
+              <w:t>AoE L</w:t>
             </w:r>
           </w:p>
         </w:tc>
@@ -13134,11 +12627,9 @@
             <w:pPr>
               <w:pStyle w:val="PsychicHeading"/>
             </w:pPr>
-            <w:proofErr w:type="spellStart"/>
             <w:r>
               <w:t>Warpfire</w:t>
             </w:r>
-            <w:proofErr w:type="spellEnd"/>
           </w:p>
           <w:p>
             <w:r>
@@ -13171,21 +12662,7 @@
               <w:rPr>
                 <w:i/>
               </w:rPr>
-              <w:t xml:space="preserve">Force </w:t>
-            </w:r>
-            <w:proofErr w:type="gramStart"/>
-            <w:r>
-              <w:rPr>
-                <w:i/>
-              </w:rPr>
-              <w:t>Shield(</w:t>
-            </w:r>
-            <w:proofErr w:type="gramEnd"/>
-            <w:r>
-              <w:rPr>
-                <w:i/>
-              </w:rPr>
-              <w:t>1)</w:t>
+              <w:t>Force Shield(1)</w:t>
             </w:r>
             <w:r>
               <w:t>.</w:t>
@@ -13247,15 +12724,7 @@
               <w:t>Shocked</w:t>
             </w:r>
             <w:r>
-              <w:t>. This only works against non-</w:t>
-            </w:r>
-            <w:proofErr w:type="spellStart"/>
-            <w:r>
-              <w:t>psykers</w:t>
-            </w:r>
-            <w:proofErr w:type="spellEnd"/>
-            <w:r>
-              <w:t>.</w:t>
+              <w:t>. This only works against non-psykers.</w:t>
             </w:r>
           </w:p>
           <w:p/>
@@ -13313,15 +12782,7 @@
           </w:p>
           <w:p>
             <w:r>
-              <w:t>A massive implosion pulls all enemies in (</w:t>
-            </w:r>
-            <w:proofErr w:type="spellStart"/>
-            <w:r>
-              <w:t>AoE</w:t>
-            </w:r>
-            <w:proofErr w:type="spellEnd"/>
-            <w:r>
-              <w:t xml:space="preserve"> M). Starting with the nearest enemy, position all enemies in range as close to the center as possible.</w:t>
+              <w:t>A massive implosion pulls all enemies in (AoE M). Starting with the nearest enemy, position all enemies in range as close to the center as possible.</w:t>
             </w:r>
           </w:p>
           <w:p/>
@@ -15220,7 +14681,7 @@
 </file>
 
 <file path=customXml/itemProps1.xml><?xml version="1.0" encoding="utf-8"?>
-<ds:datastoreItem xmlns:ds="http://schemas.openxmlformats.org/officeDocument/2006/customXml" ds:itemID="{BE8EA87E-FFCB-41C3-8382-9A2B4572EA54}">
+<ds:datastoreItem xmlns:ds="http://schemas.openxmlformats.org/officeDocument/2006/customXml" ds:itemID="{745C1E65-8F02-414C-8395-F7A2FB94EF77}">
   <ds:schemaRefs>
     <ds:schemaRef ds:uri="http://schemas.openxmlformats.org/officeDocument/2006/bibliography"/>
   </ds:schemaRefs>

</xml_diff>

<commit_message>
New SM Equipment, new Hero, Balancing
New: "Grand Librarian Balthasar", two new equipments and an armor
upgrade
</commit_message>
<xml_diff>
--- a/Factions/Space Marines/Space Marine Codex.docx
+++ b/Factions/Space Marines/Space Marine Codex.docx
@@ -3272,7 +3272,7 @@
               <w:cnfStyle w:val="000000000000" w:firstRow="0" w:lastRow="0" w:firstColumn="0" w:lastColumn="0" w:oddVBand="0" w:evenVBand="0" w:oddHBand="0" w:evenHBand="0" w:firstRowFirstColumn="0" w:firstRowLastColumn="0" w:lastRowFirstColumn="0" w:lastRowLastColumn="0"/>
             </w:pPr>
             <w:r>
-              <w:t>2</w:t>
+              <w:t>-</w:t>
             </w:r>
           </w:p>
         </w:tc>
@@ -3622,6 +3622,160 @@
             <w:pPr>
               <w:jc w:val="center"/>
               <w:cnfStyle w:val="000000000000" w:firstRow="0" w:lastRow="0" w:firstColumn="0" w:lastColumn="0" w:oddVBand="0" w:evenVBand="0" w:oddHBand="0" w:evenHBand="0" w:firstRowFirstColumn="0" w:firstRowLastColumn="0" w:lastRowFirstColumn="0" w:lastRowLastColumn="0"/>
+              <w:rPr>
+                <w:b/>
+              </w:rPr>
+            </w:pPr>
+            <w:r>
+              <w:rPr>
+                <w:b/>
+              </w:rPr>
+              <w:t>150P</w:t>
+            </w:r>
+          </w:p>
+        </w:tc>
+      </w:tr>
+      <w:tr>
+        <w:trPr>
+          <w:cnfStyle w:val="000000100000" w:firstRow="0" w:lastRow="0" w:firstColumn="0" w:lastColumn="0" w:oddVBand="0" w:evenVBand="0" w:oddHBand="1" w:evenHBand="0" w:firstRowFirstColumn="0" w:firstRowLastColumn="0" w:lastRowFirstColumn="0" w:lastRowLastColumn="0"/>
+          <w:trHeight w:val="305"/>
+        </w:trPr>
+        <w:tc>
+          <w:tcPr>
+            <w:cnfStyle w:val="001000000000" w:firstRow="0" w:lastRow="0" w:firstColumn="1" w:lastColumn="0" w:oddVBand="0" w:evenVBand="0" w:oddHBand="0" w:evenHBand="0" w:firstRowFirstColumn="0" w:firstRowLastColumn="0" w:lastRowFirstColumn="0" w:lastRowLastColumn="0"/>
+            <w:tcW w:w="3864" w:type="dxa"/>
+            <w:vAlign w:val="center"/>
+          </w:tcPr>
+          <w:p>
+            <w:pPr>
+              <w:rPr>
+                <w:rFonts w:asciiTheme="minorHAnsi" w:hAnsiTheme="minorHAnsi"/>
+                <w:b w:val="0"/>
+              </w:rPr>
+            </w:pPr>
+            <w:r>
+              <w:rPr>
+                <w:rFonts w:asciiTheme="minorHAnsi" w:hAnsiTheme="minorHAnsi"/>
+                <w:b w:val="0"/>
+              </w:rPr>
+              <w:t>Grand Librarian Balthasar</w:t>
+            </w:r>
+          </w:p>
+        </w:tc>
+        <w:tc>
+          <w:tcPr>
+            <w:tcW w:w="745" w:type="dxa"/>
+            <w:vAlign w:val="center"/>
+          </w:tcPr>
+          <w:p>
+            <w:pPr>
+              <w:jc w:val="center"/>
+              <w:cnfStyle w:val="000000100000" w:firstRow="0" w:lastRow="0" w:firstColumn="0" w:lastColumn="0" w:oddVBand="0" w:evenVBand="0" w:oddHBand="1" w:evenHBand="0" w:firstRowFirstColumn="0" w:firstRowLastColumn="0" w:lastRowFirstColumn="0" w:lastRowLastColumn="0"/>
+            </w:pPr>
+            <w:r>
+              <w:t>5</w:t>
+            </w:r>
+          </w:p>
+        </w:tc>
+        <w:tc>
+          <w:tcPr>
+            <w:tcW w:w="745" w:type="dxa"/>
+            <w:vAlign w:val="center"/>
+          </w:tcPr>
+          <w:p>
+            <w:pPr>
+              <w:jc w:val="center"/>
+              <w:cnfStyle w:val="000000100000" w:firstRow="0" w:lastRow="0" w:firstColumn="0" w:lastColumn="0" w:oddVBand="0" w:evenVBand="0" w:oddHBand="1" w:evenHBand="0" w:firstRowFirstColumn="0" w:firstRowLastColumn="0" w:lastRowFirstColumn="0" w:lastRowLastColumn="0"/>
+            </w:pPr>
+            <w:r>
+              <w:t>10</w:t>
+            </w:r>
+          </w:p>
+        </w:tc>
+        <w:tc>
+          <w:tcPr>
+            <w:tcW w:w="745" w:type="dxa"/>
+            <w:vAlign w:val="center"/>
+          </w:tcPr>
+          <w:p>
+            <w:pPr>
+              <w:jc w:val="center"/>
+              <w:cnfStyle w:val="000000100000" w:firstRow="0" w:lastRow="0" w:firstColumn="0" w:lastColumn="0" w:oddVBand="0" w:evenVBand="0" w:oddHBand="1" w:evenHBand="0" w:firstRowFirstColumn="0" w:firstRowLastColumn="0" w:lastRowFirstColumn="0" w:lastRowLastColumn="0"/>
+            </w:pPr>
+            <w:r>
+              <w:t>12</w:t>
+            </w:r>
+          </w:p>
+        </w:tc>
+        <w:tc>
+          <w:tcPr>
+            <w:tcW w:w="745" w:type="dxa"/>
+            <w:vAlign w:val="center"/>
+          </w:tcPr>
+          <w:p>
+            <w:pPr>
+              <w:jc w:val="center"/>
+              <w:cnfStyle w:val="000000100000" w:firstRow="0" w:lastRow="0" w:firstColumn="0" w:lastColumn="0" w:oddVBand="0" w:evenVBand="0" w:oddHBand="1" w:evenHBand="0" w:firstRowFirstColumn="0" w:firstRowLastColumn="0" w:lastRowFirstColumn="0" w:lastRowLastColumn="0"/>
+            </w:pPr>
+            <w:r>
+              <w:t>12</w:t>
+            </w:r>
+          </w:p>
+        </w:tc>
+        <w:tc>
+          <w:tcPr>
+            <w:tcW w:w="745" w:type="dxa"/>
+            <w:vAlign w:val="center"/>
+          </w:tcPr>
+          <w:p>
+            <w:pPr>
+              <w:jc w:val="center"/>
+              <w:cnfStyle w:val="000000100000" w:firstRow="0" w:lastRow="0" w:firstColumn="0" w:lastColumn="0" w:oddVBand="0" w:evenVBand="0" w:oddHBand="1" w:evenHBand="0" w:firstRowFirstColumn="0" w:firstRowLastColumn="0" w:lastRowFirstColumn="0" w:lastRowLastColumn="0"/>
+            </w:pPr>
+            <w:r>
+              <w:t>2</w:t>
+            </w:r>
+          </w:p>
+        </w:tc>
+        <w:tc>
+          <w:tcPr>
+            <w:tcW w:w="745" w:type="dxa"/>
+            <w:vAlign w:val="center"/>
+          </w:tcPr>
+          <w:p>
+            <w:pPr>
+              <w:jc w:val="center"/>
+              <w:cnfStyle w:val="000000100000" w:firstRow="0" w:lastRow="0" w:firstColumn="0" w:lastColumn="0" w:oddVBand="0" w:evenVBand="0" w:oddHBand="1" w:evenHBand="0" w:firstRowFirstColumn="0" w:firstRowLastColumn="0" w:lastRowFirstColumn="0" w:lastRowLastColumn="0"/>
+            </w:pPr>
+            <w:r>
+              <w:t>3</w:t>
+            </w:r>
+          </w:p>
+        </w:tc>
+        <w:tc>
+          <w:tcPr>
+            <w:tcW w:w="745" w:type="dxa"/>
+            <w:vAlign w:val="center"/>
+          </w:tcPr>
+          <w:p>
+            <w:pPr>
+              <w:jc w:val="center"/>
+              <w:cnfStyle w:val="000000100000" w:firstRow="0" w:lastRow="0" w:firstColumn="0" w:lastColumn="0" w:oddVBand="0" w:evenVBand="0" w:oddHBand="1" w:evenHBand="0" w:firstRowFirstColumn="0" w:firstRowLastColumn="0" w:lastRowFirstColumn="0" w:lastRowLastColumn="0"/>
+            </w:pPr>
+            <w:r>
+              <w:t>12</w:t>
+            </w:r>
+          </w:p>
+        </w:tc>
+        <w:tc>
+          <w:tcPr>
+            <w:tcW w:w="1218" w:type="dxa"/>
+            <w:vAlign w:val="center"/>
+          </w:tcPr>
+          <w:p>
+            <w:pPr>
+              <w:jc w:val="center"/>
+              <w:cnfStyle w:val="000000100000" w:firstRow="0" w:lastRow="0" w:firstColumn="0" w:lastColumn="0" w:oddVBand="0" w:evenVBand="0" w:oddHBand="1" w:evenHBand="0" w:firstRowFirstColumn="0" w:firstRowLastColumn="0" w:lastRowFirstColumn="0" w:lastRowLastColumn="0"/>
               <w:rPr>
                 <w:b/>
               </w:rPr>
@@ -4103,8 +4257,6 @@
             <w:r>
               <w:t>Melee, 15</w:t>
             </w:r>
-            <w:bookmarkStart w:id="4" w:name="_GoBack"/>
-            <w:bookmarkEnd w:id="4"/>
             <w:r>
               <w:t xml:space="preserve">D, </w:t>
             </w:r>
@@ -4536,12 +4688,12 @@
       <w:pPr>
         <w:pStyle w:val="Heading1"/>
       </w:pPr>
-      <w:bookmarkStart w:id="5" w:name="_Toc455072403"/>
+      <w:bookmarkStart w:id="4" w:name="_Toc455072403"/>
       <w:r>
         <w:lastRenderedPageBreak/>
         <w:t>Heroes</w:t>
       </w:r>
-      <w:bookmarkEnd w:id="5"/>
+      <w:bookmarkEnd w:id="4"/>
     </w:p>
     <w:tbl>
       <w:tblPr>
@@ -5082,6 +5234,84 @@
               <w:t>AP.</w:t>
             </w:r>
           </w:p>
+          <w:p>
+            <w:pPr>
+              <w:ind w:right="283"/>
+            </w:pPr>
+          </w:p>
+          <w:p>
+            <w:pPr>
+              <w:pStyle w:val="Heading2"/>
+              <w:ind w:right="283"/>
+              <w:outlineLvl w:val="1"/>
+            </w:pPr>
+            <w:r>
+              <w:t>Grand Librarian Balthasar</w:t>
+            </w:r>
+          </w:p>
+          <w:p>
+            <w:pPr>
+              <w:pStyle w:val="Heading3"/>
+              <w:outlineLvl w:val="2"/>
+            </w:pPr>
+            <w:r>
+              <w:t>Equipment</w:t>
+            </w:r>
+          </w:p>
+          <w:p>
+            <w:r>
+              <w:t>Balthasar carries a Warpstaff and any 1H melee weapon (no additional cost).</w:t>
+            </w:r>
+          </w:p>
+          <w:p>
+            <w:pPr>
+              <w:pStyle w:val="Heading3"/>
+              <w:outlineLvl w:val="2"/>
+            </w:pPr>
+            <w:r>
+              <w:t>Trait: Tides of the Warp</w:t>
+            </w:r>
+          </w:p>
+          <w:p>
+            <w:r>
+              <w:t xml:space="preserve">Whenever Balthasar fails a spell, give him a stack of </w:t>
+            </w:r>
+            <w:r>
+              <w:rPr>
+                <w:i/>
+              </w:rPr>
+              <w:t>Warptouched</w:t>
+            </w:r>
+            <w:r>
+              <w:t xml:space="preserve">. </w:t>
+            </w:r>
+            <w:r>
+              <w:t>At 5 stacks, he is overtaken by daemons and has to be removed from the game. He loses 1 stack per round and may spend AP to lose one stack per AP spent.</w:t>
+            </w:r>
+          </w:p>
+          <w:p>
+            <w:pPr>
+              <w:pStyle w:val="Heading3"/>
+              <w:outlineLvl w:val="2"/>
+            </w:pPr>
+            <w:r>
+              <w:t>Synergy</w:t>
+            </w:r>
+          </w:p>
+          <w:p>
+            <w:r>
+              <w:t xml:space="preserve">Balthasar may connect with </w:t>
+            </w:r>
+            <w:r>
+              <w:t>other Psykers</w:t>
+            </w:r>
+            <w:bookmarkStart w:id="5" w:name="_GoBack"/>
+            <w:bookmarkEnd w:id="5"/>
+            <w:r>
+              <w:t xml:space="preserve"> for protection. The other Psyker may spend 1 Power Charge for each spell Balthasar casts to protect him. No stacks are gained on spell cast failures when protected. </w:t>
+            </w:r>
+          </w:p>
+          <w:p/>
         </w:tc>
         <w:tc>
           <w:tcPr>
@@ -5715,7 +5945,10 @@
               <w:cnfStyle w:val="000000000000" w:firstRow="0" w:lastRow="0" w:firstColumn="0" w:lastColumn="0" w:oddVBand="0" w:evenVBand="0" w:oddHBand="0" w:evenHBand="0" w:firstRowFirstColumn="0" w:firstRowLastColumn="0" w:lastRowFirstColumn="0" w:lastRowLastColumn="0"/>
             </w:pPr>
             <w:r>
-              <w:t>20P</w:t>
+              <w:t>1</w:t>
+            </w:r>
+            <w:r>
+              <w:t>0P</w:t>
             </w:r>
           </w:p>
         </w:tc>
@@ -5768,7 +6001,7 @@
               <w:cnfStyle w:val="000000100000" w:firstRow="0" w:lastRow="0" w:firstColumn="0" w:lastColumn="0" w:oddVBand="0" w:evenVBand="0" w:oddHBand="1" w:evenHBand="0" w:firstRowFirstColumn="0" w:firstRowLastColumn="0" w:lastRowFirstColumn="0" w:lastRowLastColumn="0"/>
             </w:pPr>
             <w:r>
-              <w:t>10</w:t>
+              <w:t>8</w:t>
             </w:r>
           </w:p>
         </w:tc>
@@ -5814,7 +6047,10 @@
               <w:cnfStyle w:val="000000100000" w:firstRow="0" w:lastRow="0" w:firstColumn="0" w:lastColumn="0" w:oddVBand="0" w:evenVBand="0" w:oddHBand="1" w:evenHBand="0" w:firstRowFirstColumn="0" w:firstRowLastColumn="0" w:lastRowFirstColumn="0" w:lastRowLastColumn="0"/>
             </w:pPr>
             <w:r>
-              <w:t>20P</w:t>
+              <w:t>2</w:t>
+            </w:r>
+            <w:r>
+              <w:t>0P</w:t>
             </w:r>
           </w:p>
         </w:tc>
@@ -5866,7 +6102,7 @@
               <w:cnfStyle w:val="000000000000" w:firstRow="0" w:lastRow="0" w:firstColumn="0" w:lastColumn="0" w:oddVBand="0" w:evenVBand="0" w:oddHBand="0" w:evenHBand="0" w:firstRowFirstColumn="0" w:firstRowLastColumn="0" w:lastRowFirstColumn="0" w:lastRowLastColumn="0"/>
             </w:pPr>
             <w:r>
-              <w:t>10</w:t>
+              <w:t>12</w:t>
             </w:r>
           </w:p>
         </w:tc>
@@ -5912,7 +6148,10 @@
               <w:cnfStyle w:val="000000000000" w:firstRow="0" w:lastRow="0" w:firstColumn="0" w:lastColumn="0" w:oddVBand="0" w:evenVBand="0" w:oddHBand="0" w:evenHBand="0" w:firstRowFirstColumn="0" w:firstRowLastColumn="0" w:lastRowFirstColumn="0" w:lastRowLastColumn="0"/>
             </w:pPr>
             <w:r>
-              <w:t>20P</w:t>
+              <w:t>1</w:t>
+            </w:r>
+            <w:r>
+              <w:t>0P</w:t>
             </w:r>
           </w:p>
         </w:tc>
@@ -5965,7 +6204,10 @@
               <w:cnfStyle w:val="000000100000" w:firstRow="0" w:lastRow="0" w:firstColumn="0" w:lastColumn="0" w:oddVBand="0" w:evenVBand="0" w:oddHBand="1" w:evenHBand="0" w:firstRowFirstColumn="0" w:firstRowLastColumn="0" w:lastRowFirstColumn="0" w:lastRowLastColumn="0"/>
             </w:pPr>
             <w:r>
-              <w:t>10</w:t>
+              <w:t>1</w:t>
+            </w:r>
+            <w:r>
+              <w:t>2</w:t>
             </w:r>
           </w:p>
         </w:tc>
@@ -6011,7 +6253,10 @@
               <w:cnfStyle w:val="000000100000" w:firstRow="0" w:lastRow="0" w:firstColumn="0" w:lastColumn="0" w:oddVBand="0" w:evenVBand="0" w:oddHBand="1" w:evenHBand="0" w:firstRowFirstColumn="0" w:firstRowLastColumn="0" w:lastRowFirstColumn="0" w:lastRowLastColumn="0"/>
             </w:pPr>
             <w:r>
-              <w:t>20P</w:t>
+              <w:t>1</w:t>
+            </w:r>
+            <w:r>
+              <w:t>0P</w:t>
             </w:r>
           </w:p>
         </w:tc>
@@ -6063,7 +6308,7 @@
               <w:cnfStyle w:val="000000000000" w:firstRow="0" w:lastRow="0" w:firstColumn="0" w:lastColumn="0" w:oddVBand="0" w:evenVBand="0" w:oddHBand="0" w:evenHBand="0" w:firstRowFirstColumn="0" w:firstRowLastColumn="0" w:lastRowFirstColumn="0" w:lastRowLastColumn="0"/>
             </w:pPr>
             <w:r>
-              <w:t>15</w:t>
+              <w:t>12</w:t>
             </w:r>
           </w:p>
         </w:tc>
@@ -6096,7 +6341,13 @@
               <w:rPr>
                 <w:i/>
               </w:rPr>
-              <w:t>-</w:t>
+              <w:t>Heavy Strikes</w:t>
+            </w:r>
+            <w:r>
+              <w:rPr>
+                <w:i/>
+              </w:rPr>
+              <w:t>, Rending</w:t>
             </w:r>
           </w:p>
         </w:tc>
@@ -8915,6 +9166,103 @@
             </w:pPr>
             <w:r>
               <w:t>A simple weapon for close combat, reliable but not very dangerous. When a unit carrying this is attacked in melee, it won’t get a DF malus for no melee weapon.</w:t>
+            </w:r>
+          </w:p>
+          <w:p>
+            <w:pPr>
+              <w:pStyle w:val="Heading3"/>
+              <w:tabs>
+                <w:tab w:val="left" w:pos="4435"/>
+              </w:tabs>
+              <w:outlineLvl w:val="2"/>
+            </w:pPr>
+            <w:r>
+              <w:t>Active Defense System</w:t>
+            </w:r>
+            <w:r>
+              <w:tab/>
+              <w:t>20P</w:t>
+            </w:r>
+          </w:p>
+          <w:p>
+            <w:pPr>
+              <w:tabs>
+                <w:tab w:val="left" w:pos="4435"/>
+              </w:tabs>
+            </w:pPr>
+            <w:r>
+              <w:t>The ADS shoots down all incoming grenades that land within 20cm of the unit carrying it.</w:t>
+            </w:r>
+            <w:r>
+              <w:t xml:space="preserve"> Uses 2 GP instead of one</w:t>
+            </w:r>
+            <w:r>
+              <w:t>.</w:t>
+            </w:r>
+          </w:p>
+          <w:p>
+            <w:pPr>
+              <w:pStyle w:val="Heading3"/>
+              <w:tabs>
+                <w:tab w:val="left" w:pos="4435"/>
+              </w:tabs>
+              <w:outlineLvl w:val="2"/>
+            </w:pPr>
+            <w:r>
+              <w:t>Grav Shield</w:t>
+            </w:r>
+            <w:r>
+              <w:tab/>
+              <w:t>20P</w:t>
+            </w:r>
+          </w:p>
+          <w:p>
+            <w:pPr>
+              <w:tabs>
+                <w:tab w:val="left" w:pos="4435"/>
+              </w:tabs>
+            </w:pPr>
+            <w:r>
+              <w:t xml:space="preserve">The Grav Shield deflects incoming around the carrier. All friendly units within 10cm get </w:t>
+            </w:r>
+            <w:r>
+              <w:rPr>
+                <w:i/>
+              </w:rPr>
+              <w:t>Dodge(5)</w:t>
+            </w:r>
+            <w:r>
+              <w:t>.</w:t>
+            </w:r>
+            <w:r>
+              <w:t xml:space="preserve"> Uses 2 GP instead of one. </w:t>
+            </w:r>
+            <w:r>
+              <w:t>Doesn’t stack with other Grav Shields.</w:t>
+            </w:r>
+          </w:p>
+          <w:p>
+            <w:pPr>
+              <w:pStyle w:val="Heading3"/>
+              <w:tabs>
+                <w:tab w:val="left" w:pos="4435"/>
+              </w:tabs>
+              <w:outlineLvl w:val="2"/>
+            </w:pPr>
+            <w:r>
+              <w:t>Psychic</w:t>
+            </w:r>
+            <w:r>
+              <w:t xml:space="preserve"> Hood</w:t>
+            </w:r>
+            <w:r>
+              <w:tab/>
+              <w:t>20P</w:t>
+            </w:r>
+          </w:p>
+          <w:p>
+            <w:r>
+              <w:t>This high-tech hood amplifies the powers of the wearer and shields them from the dangers of the Warp. The wearer gains +3 PM. Only usable by Psykers.</w:t>
             </w:r>
           </w:p>
           <w:p>
@@ -9217,7 +9565,7 @@
             </w:r>
             <w:r>
               <w:tab/>
-              <w:t>2</w:t>
+              <w:t>3</w:t>
             </w:r>
             <w:r>
               <w:t>0P</w:t>
@@ -9304,7 +9652,13 @@
               <w:ind w:right="444"/>
             </w:pPr>
             <w:r>
-              <w:t>Gives +2 Damage and +3 MM.</w:t>
+              <w:t>Gives +2 Damage and +</w:t>
+            </w:r>
+            <w:r>
+              <w:t>3</w:t>
+            </w:r>
+            <w:r>
+              <w:t xml:space="preserve"> MM.</w:t>
             </w:r>
             <w:r>
               <w:t xml:space="preserve"> Only for </w:t>
@@ -9430,74 +9784,25 @@
               <w:outlineLvl w:val="2"/>
             </w:pPr>
             <w:r>
-              <w:t>Mastercrafted</w:t>
+              <w:t>Void Forged</w:t>
             </w:r>
             <w:r>
               <w:tab/>
-            </w:r>
-            <w:r>
-              <w:t>2</w:t>
-            </w:r>
-            <w:r>
-              <w:t>0P</w:t>
-            </w:r>
-          </w:p>
-          <w:p>
-            <w:pPr>
-              <w:tabs>
-                <w:tab w:val="left" w:pos="3864"/>
-              </w:tabs>
-              <w:ind w:right="444"/>
-            </w:pPr>
-            <w:r>
-              <w:t>Gives +2 Damage and +3 CB.</w:t>
-            </w:r>
-            <w:r>
-              <w:t xml:space="preserve"> Only for </w:t>
-            </w:r>
-            <w:r>
-              <w:rPr>
-                <w:i/>
-              </w:rPr>
-              <w:t xml:space="preserve">Captain </w:t>
-            </w:r>
-            <w:r>
-              <w:t>or</w:t>
-            </w:r>
-            <w:r>
-              <w:rPr>
-                <w:i/>
-              </w:rPr>
-              <w:t xml:space="preserve"> Commander</w:t>
+              <w:t>30P</w:t>
+            </w:r>
+          </w:p>
+          <w:p>
+            <w:r>
+              <w:t xml:space="preserve">Gives </w:t>
+            </w:r>
+            <w:r>
+              <w:rPr>
+                <w:i/>
+              </w:rPr>
+              <w:t>Lethal Weapon</w:t>
             </w:r>
             <w:r>
               <w:t>.</w:t>
-            </w:r>
-          </w:p>
-          <w:p>
-            <w:pPr>
-              <w:tabs>
-                <w:tab w:val="left" w:pos="4010"/>
-              </w:tabs>
-            </w:pPr>
-          </w:p>
-          <w:p>
-            <w:pPr>
-              <w:pStyle w:val="PsychicHeading"/>
-              <w:tabs>
-                <w:tab w:val="left" w:pos="4010"/>
-              </w:tabs>
-            </w:pPr>
-          </w:p>
-          <w:p>
-            <w:pPr>
-              <w:pStyle w:val="PsychicHeading"/>
-              <w:tabs>
-                <w:tab w:val="left" w:pos="4010"/>
-              </w:tabs>
-            </w:pPr>
-            <w:r>
-              <w:t>Armor Upgrades</w:t>
             </w:r>
           </w:p>
           <w:p>
@@ -9509,17 +9814,48 @@
               <w:outlineLvl w:val="2"/>
             </w:pPr>
             <w:r>
-              <w:t xml:space="preserve">Active </w:t>
-            </w:r>
-            <w:r>
-              <w:t>Camouflage</w:t>
+              <w:t>Mastercrafted</w:t>
             </w:r>
             <w:r>
               <w:tab/>
+            </w:r>
+            <w:r>
               <w:t>2</w:t>
             </w:r>
             <w:r>
               <w:t>0P</w:t>
+            </w:r>
+          </w:p>
+          <w:p>
+            <w:pPr>
+              <w:tabs>
+                <w:tab w:val="left" w:pos="3864"/>
+              </w:tabs>
+              <w:ind w:right="444"/>
+            </w:pPr>
+            <w:r>
+              <w:t>Gives +2 Damage and +3 CB.</w:t>
+            </w:r>
+            <w:r>
+              <w:t xml:space="preserve"> Only for </w:t>
+            </w:r>
+            <w:r>
+              <w:rPr>
+                <w:i/>
+              </w:rPr>
+              <w:t xml:space="preserve">Captain </w:t>
+            </w:r>
+            <w:r>
+              <w:t>or</w:t>
+            </w:r>
+            <w:r>
+              <w:rPr>
+                <w:i/>
+              </w:rPr>
+              <w:t xml:space="preserve"> Commander</w:t>
+            </w:r>
+            <w:r>
+              <w:t>.</w:t>
             </w:r>
           </w:p>
           <w:p>
@@ -9528,20 +9864,24 @@
                 <w:tab w:val="left" w:pos="4010"/>
               </w:tabs>
             </w:pPr>
-            <w:r>
-              <w:t>Grants</w:t>
-            </w:r>
-            <w:r>
-              <w:t xml:space="preserve"> </w:t>
-            </w:r>
-            <w:r>
-              <w:rPr>
-                <w:i/>
-              </w:rPr>
-              <w:t>Dodge(5)</w:t>
-            </w:r>
-            <w:r>
-              <w:t>.</w:t>
+          </w:p>
+          <w:p>
+            <w:pPr>
+              <w:pStyle w:val="PsychicHeading"/>
+              <w:tabs>
+                <w:tab w:val="left" w:pos="4010"/>
+              </w:tabs>
+            </w:pPr>
+          </w:p>
+          <w:p>
+            <w:pPr>
+              <w:pStyle w:val="PsychicHeading"/>
+              <w:tabs>
+                <w:tab w:val="left" w:pos="4010"/>
+              </w:tabs>
+            </w:pPr>
+            <w:r>
+              <w:t>Armor Upgrades</w:t>
             </w:r>
           </w:p>
           <w:p>
@@ -9553,7 +9893,10 @@
               <w:outlineLvl w:val="2"/>
             </w:pPr>
             <w:r>
-              <w:t>Void Hardened Armor</w:t>
+              <w:t xml:space="preserve">Active </w:t>
+            </w:r>
+            <w:r>
+              <w:t>Camouflage</w:t>
             </w:r>
             <w:r>
               <w:tab/>
@@ -9570,13 +9913,57 @@
               </w:tabs>
             </w:pPr>
             <w:r>
+              <w:t>Grants</w:t>
+            </w:r>
+            <w:r>
+              <w:t xml:space="preserve"> </w:t>
+            </w:r>
+            <w:r>
+              <w:rPr>
+                <w:i/>
+              </w:rPr>
+              <w:t>Dodge(5)</w:t>
+            </w:r>
+            <w:r>
+              <w:t>.</w:t>
+            </w:r>
+          </w:p>
+          <w:p>
+            <w:pPr>
+              <w:pStyle w:val="Heading3"/>
+              <w:tabs>
+                <w:tab w:val="left" w:pos="4010"/>
+              </w:tabs>
+              <w:outlineLvl w:val="2"/>
+            </w:pPr>
+            <w:r>
+              <w:t>Void Hardened Armor</w:t>
+            </w:r>
+            <w:r>
+              <w:tab/>
+              <w:t>2</w:t>
+            </w:r>
+            <w:r>
+              <w:t>0P</w:t>
+            </w:r>
+          </w:p>
+          <w:p>
+            <w:pPr>
+              <w:tabs>
+                <w:tab w:val="left" w:pos="4010"/>
+              </w:tabs>
+            </w:pPr>
+            <w:r>
               <w:t xml:space="preserve">Attacks without </w:t>
             </w:r>
             <w:r>
               <w:rPr>
                 <w:i/>
               </w:rPr>
-              <w:t>Penetration have a</w:t>
+              <w:t xml:space="preserve">Penetration </w:t>
+            </w:r>
+            <w:r>
+              <w:t>have a</w:t>
             </w:r>
             <w:r>
               <w:t xml:space="preserve"> </w:t>
@@ -9595,6 +9982,45 @@
             </w:r>
             <w:r>
               <w:t>Everything above is reduced.</w:t>
+            </w:r>
+          </w:p>
+          <w:p>
+            <w:pPr>
+              <w:pStyle w:val="Heading3"/>
+              <w:tabs>
+                <w:tab w:val="left" w:pos="4010"/>
+              </w:tabs>
+              <w:outlineLvl w:val="2"/>
+            </w:pPr>
+            <w:r>
+              <w:t>Deflective Armor</w:t>
+            </w:r>
+            <w:r>
+              <w:tab/>
+              <w:t>20P</w:t>
+            </w:r>
+          </w:p>
+          <w:p>
+            <w:r>
+              <w:t xml:space="preserve">Attacks without </w:t>
+            </w:r>
+            <w:r>
+              <w:rPr>
+                <w:i/>
+              </w:rPr>
+              <w:t xml:space="preserve">Penetration </w:t>
+            </w:r>
+            <w:r>
+              <w:t xml:space="preserve">and a </w:t>
+            </w:r>
+            <w:r>
+              <w:rPr>
+                <w:i/>
+              </w:rPr>
+              <w:t>Damage</w:t>
+            </w:r>
+            <w:r>
+              <w:t xml:space="preserve"> of 9 or less are completely ignored.</w:t>
             </w:r>
           </w:p>
           <w:p/>
@@ -12631,6 +13057,9 @@
             <w:r>
               <w:t>get a -5 malus on Marksmanship for this round.</w:t>
             </w:r>
+            <w:r>
+              <w:t xml:space="preserve"> Doesn’t stack.</w:t>
+            </w:r>
           </w:p>
           <w:p/>
         </w:tc>
@@ -12825,6 +13254,12 @@
                 <w:i/>
               </w:rPr>
               <w:t>Area of Effect</w:t>
+            </w:r>
+            <w:r>
+              <w:rPr>
+                <w:i/>
+              </w:rPr>
+              <w:t xml:space="preserve"> M</w:t>
             </w:r>
             <w:r>
               <w:t xml:space="preserve"> is centered on the caster and has 12 damage and 2 attacks.</w:t>
@@ -14697,7 +15132,7 @@
 </file>
 
 <file path=customXml/itemProps1.xml><?xml version="1.0" encoding="utf-8"?>
-<ds:datastoreItem xmlns:ds="http://schemas.openxmlformats.org/officeDocument/2006/customXml" ds:itemID="{474C717A-302C-466B-A520-DF0936FAA9DB}">
+<ds:datastoreItem xmlns:ds="http://schemas.openxmlformats.org/officeDocument/2006/customXml" ds:itemID="{12BDA7F4-4F4F-42B5-A9F7-002DE47B3956}">
   <ds:schemaRefs>
     <ds:schemaRef ds:uri="http://schemas.openxmlformats.org/officeDocument/2006/bibliography"/>
   </ds:schemaRefs>

</xml_diff>